<commit_message>
added New menu, fixed quick auto draw issue
</commit_message>
<xml_diff>
--- a/$ReadMe.docx
+++ b/$ReadMe.docx
@@ -9,7 +9,6 @@
           <w:rFonts w:ascii="Arial" w:hAnsi="Arial" w:cs="Arial"/>
         </w:rPr>
       </w:pPr>
-      <w:bookmarkStart w:id="0" w:name="_GoBack"/>
       <w:r>
         <w:rPr>
           <w:rFonts w:ascii="Arial" w:hAnsi="Arial" w:cs="Arial"/>
@@ -181,172 +180,13 @@
         <mc:AlternateContent>
           <mc:Choice Requires="wps">
             <w:drawing>
-              <wp:anchor distT="0" distB="0" distL="114300" distR="114300" simplePos="0" relativeHeight="251661312" behindDoc="0" locked="0" layoutInCell="1" allowOverlap="1" wp14:anchorId="7534ECF5" wp14:editId="0A736C51">
-                <wp:simplePos x="0" y="0"/>
-                <wp:positionH relativeFrom="column">
-                  <wp:posOffset>3705225</wp:posOffset>
-                </wp:positionH>
-                <wp:positionV relativeFrom="paragraph">
-                  <wp:posOffset>4214495</wp:posOffset>
-                </wp:positionV>
-                <wp:extent cx="1104265" cy="299720"/>
-                <wp:effectExtent l="0" t="0" r="19685" b="824230"/>
-                <wp:wrapNone/>
-                <wp:docPr id="5" name="Rounded Rectangular Callout 5"/>
-                <wp:cNvGraphicFramePr/>
-                <a:graphic xmlns:a="http://schemas.openxmlformats.org/drawingml/2006/main">
-                  <a:graphicData uri="http://schemas.microsoft.com/office/word/2010/wordprocessingShape">
-                    <wps:wsp>
-                      <wps:cNvSpPr/>
-                      <wps:spPr>
-                        <a:xfrm>
-                          <a:off x="0" y="0"/>
-                          <a:ext cx="1104265" cy="299720"/>
-                        </a:xfrm>
-                        <a:prstGeom prst="wedgeRoundRectCallout">
-                          <a:avLst>
-                            <a:gd name="adj1" fmla="val 33488"/>
-                            <a:gd name="adj2" fmla="val 310991"/>
-                            <a:gd name="adj3" fmla="val 16667"/>
-                          </a:avLst>
-                        </a:prstGeom>
-                      </wps:spPr>
-                      <wps:style>
-                        <a:lnRef idx="2">
-                          <a:schemeClr val="accent1">
-                            <a:shade val="50000"/>
-                          </a:schemeClr>
-                        </a:lnRef>
-                        <a:fillRef idx="1">
-                          <a:schemeClr val="accent1"/>
-                        </a:fillRef>
-                        <a:effectRef idx="0">
-                          <a:schemeClr val="accent1"/>
-                        </a:effectRef>
-                        <a:fontRef idx="minor">
-                          <a:schemeClr val="lt1"/>
-                        </a:fontRef>
-                      </wps:style>
-                      <wps:txbx>
-                        <w:txbxContent>
-                          <w:p>
-                            <w:pPr>
-                              <w:jc w:val="center"/>
-                              <w:rPr>
-                                <w:b/>
-                                <w:color w:val="FF0000"/>
-                              </w:rPr>
-                            </w:pPr>
-                            <w:r>
-                              <w:rPr>
-                                <w:b/>
-                                <w:color w:val="FF0000"/>
-                              </w:rPr>
-                              <w:t>Control-point</w:t>
-                            </w:r>
-                          </w:p>
-                        </w:txbxContent>
-                      </wps:txbx>
-                      <wps:bodyPr rot="0" spcFirstLastPara="0" vertOverflow="overflow" horzOverflow="overflow" vert="horz" wrap="square" lIns="91440" tIns="45720" rIns="91440" bIns="45720" numCol="1" spcCol="0" rtlCol="0" fromWordArt="0" anchor="ctr" anchorCtr="0" forceAA="0" compatLnSpc="1">
-                        <a:prstTxWarp prst="textNoShape">
-                          <a:avLst/>
-                        </a:prstTxWarp>
-                        <a:noAutofit/>
-                      </wps:bodyPr>
-                    </wps:wsp>
-                  </a:graphicData>
-                </a:graphic>
-              </wp:anchor>
-            </w:drawing>
-          </mc:Choice>
-          <mc:Fallback>
-            <w:pict>
-              <v:shapetype id="_x0000_t62" coordsize="21600,21600" o:spt="62" adj="1350,25920" path="m3600,qx,3600l0@8@12@24,0@9,,18000qy3600,21600l@6,21600@15@27@7,21600,18000,21600qx21600,18000l21600@9@18@30,21600@8,21600,3600qy18000,l@7,0@21@33@6,xe">
-                <v:stroke joinstyle="miter"/>
-                <v:formulas>
-                  <v:f eqn="sum 10800 0 #0"/>
-                  <v:f eqn="sum 10800 0 #1"/>
-                  <v:f eqn="sum #0 0 #1"/>
-                  <v:f eqn="sum @0 @1 0"/>
-                  <v:f eqn="sum 21600 0 #0"/>
-                  <v:f eqn="sum 21600 0 #1"/>
-                  <v:f eqn="if @0 3600 12600"/>
-                  <v:f eqn="if @0 9000 18000"/>
-                  <v:f eqn="if @1 3600 12600"/>
-                  <v:f eqn="if @1 9000 18000"/>
-                  <v:f eqn="if @2 0 #0"/>
-                  <v:f eqn="if @3 @10 0"/>
-                  <v:f eqn="if #0 0 @11"/>
-                  <v:f eqn="if @2 @6 #0"/>
-                  <v:f eqn="if @3 @6 @13"/>
-                  <v:f eqn="if @5 @6 @14"/>
-                  <v:f eqn="if @2 #0 21600"/>
-                  <v:f eqn="if @3 21600 @16"/>
-                  <v:f eqn="if @4 21600 @17"/>
-                  <v:f eqn="if @2 #0 @6"/>
-                  <v:f eqn="if @3 @19 @6"/>
-                  <v:f eqn="if #1 @6 @20"/>
-                  <v:f eqn="if @2 @8 #1"/>
-                  <v:f eqn="if @3 @22 @8"/>
-                  <v:f eqn="if #0 @8 @23"/>
-                  <v:f eqn="if @2 21600 #1"/>
-                  <v:f eqn="if @3 21600 @25"/>
-                  <v:f eqn="if @5 21600 @26"/>
-                  <v:f eqn="if @2 #1 @8"/>
-                  <v:f eqn="if @3 @8 @28"/>
-                  <v:f eqn="if @4 @8 @29"/>
-                  <v:f eqn="if @2 #1 0"/>
-                  <v:f eqn="if @3 @31 0"/>
-                  <v:f eqn="if #1 0 @32"/>
-                  <v:f eqn="val #0"/>
-                  <v:f eqn="val #1"/>
-                </v:formulas>
-                <v:path o:connecttype="custom" o:connectlocs="10800,0;0,10800;10800,21600;21600,10800;@34,@35" textboxrect="791,791,20809,20809"/>
-                <v:handles>
-                  <v:h position="#0,#1"/>
-                </v:handles>
-              </v:shapetype>
-              <v:shape id="Rounded Rectangular Callout 5" o:spid="_x0000_s1026" type="#_x0000_t62" style="position:absolute;margin-left:291.75pt;margin-top:331.85pt;width:86.95pt;height:23.6pt;z-index:251661312;visibility:visible;mso-wrap-style:square;mso-wrap-distance-left:9pt;mso-wrap-distance-top:0;mso-wrap-distance-right:9pt;mso-wrap-distance-bottom:0;mso-position-horizontal:absolute;mso-position-horizontal-relative:text;mso-position-vertical:absolute;mso-position-vertical-relative:text;v-text-anchor:middle" o:gfxdata="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" adj="18033,77974" fillcolor="#4f81bd [3204]" strokecolor="#243f60 [1604]" strokeweight="2pt">
-                <v:textbox>
-                  <w:txbxContent>
-                    <w:p>
-                      <w:pPr>
-                        <w:jc w:val="center"/>
-                        <w:rPr>
-                          <w:b/>
-                          <w:color w:val="FF0000"/>
-                        </w:rPr>
-                      </w:pPr>
-                      <w:r>
-                        <w:rPr>
-                          <w:b/>
-                          <w:color w:val="FF0000"/>
-                        </w:rPr>
-                        <w:t>Control-point</w:t>
-                      </w:r>
-                    </w:p>
-                  </w:txbxContent>
-                </v:textbox>
-              </v:shape>
-            </w:pict>
-          </mc:Fallback>
-        </mc:AlternateContent>
-      </w:r>
-      <w:r>
-        <w:rPr>
-          <w:rFonts w:ascii="Arial" w:hAnsi="Arial" w:cs="Arial"/>
-          <w:noProof/>
-        </w:rPr>
-        <mc:AlternateContent>
-          <mc:Choice Requires="wps">
-            <w:drawing>
-              <wp:anchor distT="0" distB="0" distL="114300" distR="114300" simplePos="0" relativeHeight="251659264" behindDoc="0" locked="0" layoutInCell="1" allowOverlap="1" wp14:anchorId="090F15E7" wp14:editId="22C7F46B">
+              <wp:anchor distT="0" distB="0" distL="114300" distR="114300" simplePos="0" relativeHeight="251659264" behindDoc="0" locked="0" layoutInCell="1" allowOverlap="1" wp14:anchorId="0DC2CC87" wp14:editId="052D0581">
                 <wp:simplePos x="0" y="0"/>
                 <wp:positionH relativeFrom="column">
                   <wp:posOffset>3009900</wp:posOffset>
                 </wp:positionH>
                 <wp:positionV relativeFrom="paragraph">
-                  <wp:posOffset>1652270</wp:posOffset>
+                  <wp:posOffset>1566545</wp:posOffset>
                 </wp:positionV>
                 <wp:extent cx="1133475" cy="306705"/>
                 <wp:effectExtent l="552450" t="19050" r="28575" b="17145"/>
@@ -420,7 +260,52 @@
           </mc:Choice>
           <mc:Fallback>
             <w:pict>
-              <v:shape id="Rounded Rectangular Callout 3" o:spid="_x0000_s1027" type="#_x0000_t62" style="position:absolute;margin-left:237pt;margin-top:130.1pt;width:89.25pt;height:24.15pt;z-index:251659264;visibility:visible;mso-wrap-style:square;mso-wrap-distance-left:9pt;mso-wrap-distance-top:0;mso-wrap-distance-right:9pt;mso-wrap-distance-bottom:0;mso-position-horizontal:absolute;mso-position-horizontal-relative:text;mso-position-vertical:absolute;mso-position-vertical-relative:text;v-text-anchor:middle" o:gfxdata="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" adj="-10315,-788" fillcolor="#4f81bd [3204]" strokecolor="#243f60 [1604]" strokeweight="2pt">
+              <v:shapetype id="_x0000_t62" coordsize="21600,21600" o:spt="62" adj="1350,25920" path="m3600,qx,3600l0@8@12@24,0@9,,18000qy3600,21600l@6,21600@15@27@7,21600,18000,21600qx21600,18000l21600@9@18@30,21600@8,21600,3600qy18000,l@7,0@21@33@6,xe">
+                <v:stroke joinstyle="miter"/>
+                <v:formulas>
+                  <v:f eqn="sum 10800 0 #0"/>
+                  <v:f eqn="sum 10800 0 #1"/>
+                  <v:f eqn="sum #0 0 #1"/>
+                  <v:f eqn="sum @0 @1 0"/>
+                  <v:f eqn="sum 21600 0 #0"/>
+                  <v:f eqn="sum 21600 0 #1"/>
+                  <v:f eqn="if @0 3600 12600"/>
+                  <v:f eqn="if @0 9000 18000"/>
+                  <v:f eqn="if @1 3600 12600"/>
+                  <v:f eqn="if @1 9000 18000"/>
+                  <v:f eqn="if @2 0 #0"/>
+                  <v:f eqn="if @3 @10 0"/>
+                  <v:f eqn="if #0 0 @11"/>
+                  <v:f eqn="if @2 @6 #0"/>
+                  <v:f eqn="if @3 @6 @13"/>
+                  <v:f eqn="if @5 @6 @14"/>
+                  <v:f eqn="if @2 #0 21600"/>
+                  <v:f eqn="if @3 21600 @16"/>
+                  <v:f eqn="if @4 21600 @17"/>
+                  <v:f eqn="if @2 #0 @6"/>
+                  <v:f eqn="if @3 @19 @6"/>
+                  <v:f eqn="if #1 @6 @20"/>
+                  <v:f eqn="if @2 @8 #1"/>
+                  <v:f eqn="if @3 @22 @8"/>
+                  <v:f eqn="if #0 @8 @23"/>
+                  <v:f eqn="if @2 21600 #1"/>
+                  <v:f eqn="if @3 21600 @25"/>
+                  <v:f eqn="if @5 21600 @26"/>
+                  <v:f eqn="if @2 #1 @8"/>
+                  <v:f eqn="if @3 @8 @28"/>
+                  <v:f eqn="if @4 @8 @29"/>
+                  <v:f eqn="if @2 #1 0"/>
+                  <v:f eqn="if @3 @31 0"/>
+                  <v:f eqn="if #1 0 @32"/>
+                  <v:f eqn="val #0"/>
+                  <v:f eqn="val #1"/>
+                </v:formulas>
+                <v:path o:connecttype="custom" o:connectlocs="10800,0;0,10800;10800,21600;21600,10800;@34,@35" textboxrect="791,791,20809,20809"/>
+                <v:handles>
+                  <v:h position="#0,#1"/>
+                </v:handles>
+              </v:shapetype>
+              <v:shape id="Rounded Rectangular Callout 3" o:spid="_x0000_s1026" type="#_x0000_t62" style="position:absolute;margin-left:237pt;margin-top:123.35pt;width:89.25pt;height:24.15pt;z-index:251659264;visibility:visible;mso-wrap-style:square;mso-wrap-distance-left:9pt;mso-wrap-distance-top:0;mso-wrap-distance-right:9pt;mso-wrap-distance-bottom:0;mso-position-horizontal:absolute;mso-position-horizontal-relative:text;mso-position-vertical:absolute;mso-position-vertical-relative:text;v-text-anchor:middle" o:gfxdata="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" adj="-10315,-788" fillcolor="#4f81bd [3204]" strokecolor="#243f60 [1604]" strokeweight="2pt">
                 <v:textbox>
                   <w:txbxContent>
                     <w:p>
@@ -454,10 +339,10 @@
         <mc:AlternateContent>
           <mc:Choice Requires="wps">
             <w:drawing>
-              <wp:anchor distT="0" distB="0" distL="114300" distR="114300" simplePos="0" relativeHeight="251660288" behindDoc="0" locked="0" layoutInCell="1" allowOverlap="1" wp14:anchorId="6BF87ADE" wp14:editId="368E9A39">
+              <wp:anchor distT="0" distB="0" distL="114300" distR="114300" simplePos="0" relativeHeight="251660288" behindDoc="0" locked="0" layoutInCell="1" allowOverlap="1" wp14:anchorId="37AA9C19" wp14:editId="273347FF">
                 <wp:simplePos x="0" y="0"/>
                 <wp:positionH relativeFrom="column">
-                  <wp:posOffset>1885950</wp:posOffset>
+                  <wp:posOffset>1981200</wp:posOffset>
                 </wp:positionH>
                 <wp:positionV relativeFrom="paragraph">
                   <wp:posOffset>2538095</wp:posOffset>
@@ -540,7 +425,7 @@
           </mc:Choice>
           <mc:Fallback>
             <w:pict>
-              <v:shape id="Rounded Rectangular Callout 4" o:spid="_x0000_s1028" type="#_x0000_t62" style="position:absolute;margin-left:148.5pt;margin-top:199.85pt;width:103.65pt;height:25.9pt;z-index:251660288;visibility:visible;mso-wrap-style:square;mso-width-percent:0;mso-height-percent:0;mso-wrap-distance-left:9pt;mso-wrap-distance-top:0;mso-wrap-distance-right:9pt;mso-wrap-distance-bottom:0;mso-position-horizontal:absolute;mso-position-horizontal-relative:text;mso-position-vertical:absolute;mso-position-vertical-relative:text;mso-width-percent:0;mso-height-percent:0;mso-width-relative:margin;mso-height-relative:margin;v-text-anchor:middle" o:gfxdata="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" adj="-8251,3284" fillcolor="#4f81bd [3204]" strokecolor="#243f60 [1604]" strokeweight="2pt">
+              <v:shape id="Rounded Rectangular Callout 4" o:spid="_x0000_s1027" type="#_x0000_t62" style="position:absolute;margin-left:156pt;margin-top:199.85pt;width:103.65pt;height:25.9pt;z-index:251660288;visibility:visible;mso-wrap-style:square;mso-width-percent:0;mso-height-percent:0;mso-wrap-distance-left:9pt;mso-wrap-distance-top:0;mso-wrap-distance-right:9pt;mso-wrap-distance-bottom:0;mso-position-horizontal:absolute;mso-position-horizontal-relative:text;mso-position-vertical:absolute;mso-position-vertical-relative:text;mso-width-percent:0;mso-height-percent:0;mso-width-relative:margin;mso-height-relative:margin;v-text-anchor:middle" o:gfxdata="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" adj="-8251,3284" fillcolor="#4f81bd [3204]" strokecolor="#243f60 [1604]" strokeweight="2pt">
                 <v:textbox>
                   <w:txbxContent>
                     <w:p>
@@ -571,6 +456,120 @@
           <w:rFonts w:ascii="Arial" w:hAnsi="Arial" w:cs="Arial"/>
           <w:noProof/>
         </w:rPr>
+        <mc:AlternateContent>
+          <mc:Choice Requires="wps">
+            <w:drawing>
+              <wp:anchor distT="0" distB="0" distL="114300" distR="114300" simplePos="0" relativeHeight="251661312" behindDoc="0" locked="0" layoutInCell="1" allowOverlap="1" wp14:anchorId="755DBE1A" wp14:editId="2852DBB1">
+                <wp:simplePos x="0" y="0"/>
+                <wp:positionH relativeFrom="column">
+                  <wp:posOffset>3705225</wp:posOffset>
+                </wp:positionH>
+                <wp:positionV relativeFrom="paragraph">
+                  <wp:posOffset>4109720</wp:posOffset>
+                </wp:positionV>
+                <wp:extent cx="1104265" cy="299720"/>
+                <wp:effectExtent l="0" t="0" r="19685" b="824230"/>
+                <wp:wrapNone/>
+                <wp:docPr id="5" name="Rounded Rectangular Callout 5"/>
+                <wp:cNvGraphicFramePr/>
+                <a:graphic xmlns:a="http://schemas.openxmlformats.org/drawingml/2006/main">
+                  <a:graphicData uri="http://schemas.microsoft.com/office/word/2010/wordprocessingShape">
+                    <wps:wsp>
+                      <wps:cNvSpPr/>
+                      <wps:spPr>
+                        <a:xfrm>
+                          <a:off x="0" y="0"/>
+                          <a:ext cx="1104265" cy="299720"/>
+                        </a:xfrm>
+                        <a:prstGeom prst="wedgeRoundRectCallout">
+                          <a:avLst>
+                            <a:gd name="adj1" fmla="val 33488"/>
+                            <a:gd name="adj2" fmla="val 310991"/>
+                            <a:gd name="adj3" fmla="val 16667"/>
+                          </a:avLst>
+                        </a:prstGeom>
+                      </wps:spPr>
+                      <wps:style>
+                        <a:lnRef idx="2">
+                          <a:schemeClr val="accent1">
+                            <a:shade val="50000"/>
+                          </a:schemeClr>
+                        </a:lnRef>
+                        <a:fillRef idx="1">
+                          <a:schemeClr val="accent1"/>
+                        </a:fillRef>
+                        <a:effectRef idx="0">
+                          <a:schemeClr val="accent1"/>
+                        </a:effectRef>
+                        <a:fontRef idx="minor">
+                          <a:schemeClr val="lt1"/>
+                        </a:fontRef>
+                      </wps:style>
+                      <wps:txbx>
+                        <w:txbxContent>
+                          <w:p>
+                            <w:pPr>
+                              <w:jc w:val="center"/>
+                              <w:rPr>
+                                <w:b/>
+                                <w:color w:val="FF0000"/>
+                              </w:rPr>
+                            </w:pPr>
+                            <w:r>
+                              <w:rPr>
+                                <w:b/>
+                                <w:color w:val="FF0000"/>
+                              </w:rPr>
+                              <w:t>Control-point</w:t>
+                            </w:r>
+                          </w:p>
+                        </w:txbxContent>
+                      </wps:txbx>
+                      <wps:bodyPr rot="0" spcFirstLastPara="0" vertOverflow="overflow" horzOverflow="overflow" vert="horz" wrap="square" lIns="91440" tIns="45720" rIns="91440" bIns="45720" numCol="1" spcCol="0" rtlCol="0" fromWordArt="0" anchor="ctr" anchorCtr="0" forceAA="0" compatLnSpc="1">
+                        <a:prstTxWarp prst="textNoShape">
+                          <a:avLst/>
+                        </a:prstTxWarp>
+                        <a:noAutofit/>
+                      </wps:bodyPr>
+                    </wps:wsp>
+                  </a:graphicData>
+                </a:graphic>
+              </wp:anchor>
+            </w:drawing>
+          </mc:Choice>
+          <mc:Fallback>
+            <w:pict>
+              <v:shape id="Rounded Rectangular Callout 5" o:spid="_x0000_s1028" type="#_x0000_t62" style="position:absolute;margin-left:291.75pt;margin-top:323.6pt;width:86.95pt;height:23.6pt;z-index:251661312;visibility:visible;mso-wrap-style:square;mso-wrap-distance-left:9pt;mso-wrap-distance-top:0;mso-wrap-distance-right:9pt;mso-wrap-distance-bottom:0;mso-position-horizontal:absolute;mso-position-horizontal-relative:text;mso-position-vertical:absolute;mso-position-vertical-relative:text;v-text-anchor:middle" o:gfxdata="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" adj="18033,77974" fillcolor="#4f81bd [3204]" strokecolor="#243f60 [1604]" strokeweight="2pt">
+                <v:textbox>
+                  <w:txbxContent>
+                    <w:p>
+                      <w:pPr>
+                        <w:jc w:val="center"/>
+                        <w:rPr>
+                          <w:b/>
+                          <w:color w:val="FF0000"/>
+                        </w:rPr>
+                      </w:pPr>
+                      <w:r>
+                        <w:rPr>
+                          <w:b/>
+                          <w:color w:val="FF0000"/>
+                        </w:rPr>
+                        <w:t>Control-point</w:t>
+                      </w:r>
+                    </w:p>
+                  </w:txbxContent>
+                </v:textbox>
+              </v:shape>
+            </w:pict>
+          </mc:Fallback>
+        </mc:AlternateContent>
+      </w:r>
+      <w:r>
+        <w:rPr>
+          <w:rFonts w:ascii="Arial" w:hAnsi="Arial" w:cs="Arial"/>
+          <w:noProof/>
+        </w:rPr>
         <w:t xml:space="preserve"> </w:t>
       </w:r>
       <w:r>
@@ -579,10 +578,10 @@
           <w:noProof/>
         </w:rPr>
         <w:drawing>
-          <wp:inline distT="0" distB="0" distL="0" distR="0" wp14:anchorId="17BF550D" wp14:editId="222E8D1F">
-            <wp:extent cx="5991225" cy="6048375"/>
-            <wp:effectExtent l="0" t="0" r="9525" b="9525"/>
-            <wp:docPr id="12" name="Picture 12"/>
+          <wp:inline distT="0" distB="0" distL="0" distR="0">
+            <wp:extent cx="6267450" cy="5867400"/>
+            <wp:effectExtent l="0" t="0" r="0" b="0"/>
+            <wp:docPr id="16" name="Picture 16"/>
             <wp:cNvGraphicFramePr>
               <a:graphicFrameLocks xmlns:a="http://schemas.openxmlformats.org/drawingml/2006/main" noChangeAspect="1"/>
             </wp:cNvGraphicFramePr>
@@ -590,7 +589,7 @@
               <a:graphicData uri="http://schemas.openxmlformats.org/drawingml/2006/picture">
                 <pic:pic xmlns:pic="http://schemas.openxmlformats.org/drawingml/2006/picture">
                   <pic:nvPicPr>
-                    <pic:cNvPr id="0" name="Picture 5"/>
+                    <pic:cNvPr id="0" name="Picture 4"/>
                     <pic:cNvPicPr>
                       <a:picLocks noChangeAspect="1" noChangeArrowheads="1"/>
                     </pic:cNvPicPr>
@@ -611,7 +610,7 @@
                   <pic:spPr bwMode="auto">
                     <a:xfrm>
                       <a:off x="0" y="0"/>
-                      <a:ext cx="5991225" cy="6048375"/>
+                      <a:ext cx="6267450" cy="5867400"/>
                     </a:xfrm>
                     <a:prstGeom prst="rect">
                       <a:avLst/>
@@ -627,6 +626,8 @@
           </wp:inline>
         </w:drawing>
       </w:r>
+      <w:bookmarkStart w:id="0" w:name="_GoBack"/>
+      <w:bookmarkEnd w:id="0"/>
     </w:p>
     <w:p>
       <w:pPr>
@@ -1152,8 +1153,8 @@
         </w:rPr>
         <w:drawing>
           <wp:inline distT="0" distB="0" distL="0" distR="0" wp14:anchorId="5CF418B3" wp14:editId="1B646252">
-            <wp:extent cx="314286" cy="304762"/>
-            <wp:effectExtent l="0" t="0" r="0" b="635"/>
+            <wp:extent cx="219075" cy="212436"/>
+            <wp:effectExtent l="0" t="0" r="0" b="0"/>
             <wp:docPr id="1" name="Picture 1"/>
             <wp:cNvGraphicFramePr>
               <a:graphicFrameLocks xmlns:a="http://schemas.openxmlformats.org/drawingml/2006/main" noChangeAspect="1"/>
@@ -1174,7 +1175,7 @@
                   <pic:spPr>
                     <a:xfrm>
                       <a:off x="0" y="0"/>
-                      <a:ext cx="314286" cy="304762"/>
+                      <a:ext cx="219048" cy="212410"/>
                     </a:xfrm>
                     <a:prstGeom prst="rect">
                       <a:avLst/>
@@ -2070,7 +2071,657 @@
         <mc:AlternateContent>
           <mc:Choice Requires="wps">
             <w:drawing>
-              <wp:anchor distT="0" distB="0" distL="114300" distR="114300" simplePos="0" relativeHeight="251669504" behindDoc="0" locked="0" layoutInCell="1" allowOverlap="1" wp14:anchorId="7B779A72" wp14:editId="366CF4F6">
+              <wp:anchor distT="0" distB="0" distL="114300" distR="114300" simplePos="0" relativeHeight="251679744" behindDoc="0" locked="0" layoutInCell="1" allowOverlap="1" wp14:anchorId="54ADB32C" wp14:editId="26BF7F32">
+                <wp:simplePos x="0" y="0"/>
+                <wp:positionH relativeFrom="column">
+                  <wp:posOffset>1171575</wp:posOffset>
+                </wp:positionH>
+                <wp:positionV relativeFrom="paragraph">
+                  <wp:posOffset>677545</wp:posOffset>
+                </wp:positionV>
+                <wp:extent cx="847725" cy="285115"/>
+                <wp:effectExtent l="0" t="381000" r="28575" b="19685"/>
+                <wp:wrapNone/>
+                <wp:docPr id="7" name="Rectangular Callout 7"/>
+                <wp:cNvGraphicFramePr/>
+                <a:graphic xmlns:a="http://schemas.openxmlformats.org/drawingml/2006/main">
+                  <a:graphicData uri="http://schemas.microsoft.com/office/word/2010/wordprocessingShape">
+                    <wps:wsp>
+                      <wps:cNvSpPr/>
+                      <wps:spPr>
+                        <a:xfrm>
+                          <a:off x="0" y="0"/>
+                          <a:ext cx="847725" cy="285115"/>
+                        </a:xfrm>
+                        <a:prstGeom prst="wedgeRectCallout">
+                          <a:avLst>
+                            <a:gd name="adj1" fmla="val 10937"/>
+                            <a:gd name="adj2" fmla="val -178640"/>
+                          </a:avLst>
+                        </a:prstGeom>
+                        <a:ln w="12700"/>
+                      </wps:spPr>
+                      <wps:style>
+                        <a:lnRef idx="2">
+                          <a:schemeClr val="accent1">
+                            <a:shade val="50000"/>
+                          </a:schemeClr>
+                        </a:lnRef>
+                        <a:fillRef idx="1">
+                          <a:schemeClr val="accent1"/>
+                        </a:fillRef>
+                        <a:effectRef idx="0">
+                          <a:schemeClr val="accent1"/>
+                        </a:effectRef>
+                        <a:fontRef idx="minor">
+                          <a:schemeClr val="lt1"/>
+                        </a:fontRef>
+                      </wps:style>
+                      <wps:txbx>
+                        <w:txbxContent>
+                          <w:p>
+                            <w:pPr>
+                              <w:jc w:val="center"/>
+                              <w:rPr>
+                                <w:rFonts w:ascii="Tahoma" w:hAnsi="Tahoma" w:cs="Tahoma"/>
+                                <w:sz w:val="20"/>
+                                <w:szCs w:val="20"/>
+                              </w:rPr>
+                            </w:pPr>
+                            <w:r>
+                              <w:rPr>
+                                <w:rFonts w:ascii="Tahoma" w:hAnsi="Tahoma" w:cs="Tahoma"/>
+                                <w:sz w:val="20"/>
+                                <w:szCs w:val="20"/>
+                              </w:rPr>
+                              <w:t>New data</w:t>
+                            </w:r>
+                          </w:p>
+                        </w:txbxContent>
+                      </wps:txbx>
+                      <wps:bodyPr rot="0" spcFirstLastPara="0" vertOverflow="overflow" horzOverflow="overflow" vert="horz" wrap="square" lIns="91440" tIns="45720" rIns="91440" bIns="45720" numCol="1" spcCol="0" rtlCol="0" fromWordArt="0" anchor="ctr" anchorCtr="0" forceAA="0" compatLnSpc="1">
+                        <a:prstTxWarp prst="textNoShape">
+                          <a:avLst/>
+                        </a:prstTxWarp>
+                        <a:noAutofit/>
+                      </wps:bodyPr>
+                    </wps:wsp>
+                  </a:graphicData>
+                </a:graphic>
+                <wp14:sizeRelH relativeFrom="margin">
+                  <wp14:pctWidth>0</wp14:pctWidth>
+                </wp14:sizeRelH>
+              </wp:anchor>
+            </w:drawing>
+          </mc:Choice>
+          <mc:Fallback>
+            <w:pict>
+              <v:shapetype id="_x0000_t61" coordsize="21600,21600" o:spt="61" adj="1350,25920" path="m,l0@8@12@24,0@9,,21600@6,21600@15@27@7,21600,21600,21600,21600@9@18@30,21600@8,21600,0@7,0@21@33@6,xe">
+                <v:stroke joinstyle="miter"/>
+                <v:formulas>
+                  <v:f eqn="sum 10800 0 #0"/>
+                  <v:f eqn="sum 10800 0 #1"/>
+                  <v:f eqn="sum #0 0 #1"/>
+                  <v:f eqn="sum @0 @1 0"/>
+                  <v:f eqn="sum 21600 0 #0"/>
+                  <v:f eqn="sum 21600 0 #1"/>
+                  <v:f eqn="if @0 3600 12600"/>
+                  <v:f eqn="if @0 9000 18000"/>
+                  <v:f eqn="if @1 3600 12600"/>
+                  <v:f eqn="if @1 9000 18000"/>
+                  <v:f eqn="if @2 0 #0"/>
+                  <v:f eqn="if @3 @10 0"/>
+                  <v:f eqn="if #0 0 @11"/>
+                  <v:f eqn="if @2 @6 #0"/>
+                  <v:f eqn="if @3 @6 @13"/>
+                  <v:f eqn="if @5 @6 @14"/>
+                  <v:f eqn="if @2 #0 21600"/>
+                  <v:f eqn="if @3 21600 @16"/>
+                  <v:f eqn="if @4 21600 @17"/>
+                  <v:f eqn="if @2 #0 @6"/>
+                  <v:f eqn="if @3 @19 @6"/>
+                  <v:f eqn="if #1 @6 @20"/>
+                  <v:f eqn="if @2 @8 #1"/>
+                  <v:f eqn="if @3 @22 @8"/>
+                  <v:f eqn="if #0 @8 @23"/>
+                  <v:f eqn="if @2 21600 #1"/>
+                  <v:f eqn="if @3 21600 @25"/>
+                  <v:f eqn="if @5 21600 @26"/>
+                  <v:f eqn="if @2 #1 @8"/>
+                  <v:f eqn="if @3 @8 @28"/>
+                  <v:f eqn="if @4 @8 @29"/>
+                  <v:f eqn="if @2 #1 0"/>
+                  <v:f eqn="if @3 @31 0"/>
+                  <v:f eqn="if #1 0 @32"/>
+                  <v:f eqn="val #0"/>
+                  <v:f eqn="val #1"/>
+                </v:formulas>
+                <v:path o:connecttype="custom" o:connectlocs="10800,0;0,10800;10800,21600;21600,10800;@34,@35"/>
+                <v:handles>
+                  <v:h position="#0,#1"/>
+                </v:handles>
+              </v:shapetype>
+              <v:shape id="Rectangular Callout 7" o:spid="_x0000_s1032" type="#_x0000_t61" style="position:absolute;margin-left:92.25pt;margin-top:53.35pt;width:66.75pt;height:22.45pt;z-index:251679744;visibility:visible;mso-wrap-style:square;mso-width-percent:0;mso-wrap-distance-left:9pt;mso-wrap-distance-top:0;mso-wrap-distance-right:9pt;mso-wrap-distance-bottom:0;mso-position-horizontal:absolute;mso-position-horizontal-relative:text;mso-position-vertical:absolute;mso-position-vertical-relative:text;mso-width-percent:0;mso-width-relative:margin;v-text-anchor:middle" o:gfxdata="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" adj="13162,-27786" fillcolor="#4f81bd [3204]" strokecolor="#243f60 [1604]" strokeweight="1pt">
+                <v:textbox>
+                  <w:txbxContent>
+                    <w:p>
+                      <w:pPr>
+                        <w:jc w:val="center"/>
+                        <w:rPr>
+                          <w:rFonts w:ascii="Tahoma" w:hAnsi="Tahoma" w:cs="Tahoma"/>
+                          <w:sz w:val="20"/>
+                          <w:szCs w:val="20"/>
+                        </w:rPr>
+                      </w:pPr>
+                      <w:r>
+                        <w:rPr>
+                          <w:rFonts w:ascii="Tahoma" w:hAnsi="Tahoma" w:cs="Tahoma"/>
+                          <w:sz w:val="20"/>
+                          <w:szCs w:val="20"/>
+                        </w:rPr>
+                        <w:t>New data</w:t>
+                      </w:r>
+                    </w:p>
+                  </w:txbxContent>
+                </v:textbox>
+              </v:shape>
+            </w:pict>
+          </mc:Fallback>
+        </mc:AlternateContent>
+      </w:r>
+      <w:r>
+        <w:rPr>
+          <w:rFonts w:ascii="Arial" w:hAnsi="Arial" w:cs="Arial"/>
+          <w:noProof/>
+        </w:rPr>
+        <mc:AlternateContent>
+          <mc:Choice Requires="wps">
+            <w:drawing>
+              <wp:anchor distT="0" distB="0" distL="114300" distR="114300" simplePos="0" relativeHeight="251671552" behindDoc="0" locked="0" layoutInCell="1" allowOverlap="1" wp14:anchorId="6B115FA3" wp14:editId="148ED239">
+                <wp:simplePos x="0" y="0"/>
+                <wp:positionH relativeFrom="column">
+                  <wp:posOffset>1285875</wp:posOffset>
+                </wp:positionH>
+                <wp:positionV relativeFrom="paragraph">
+                  <wp:posOffset>1068070</wp:posOffset>
+                </wp:positionV>
+                <wp:extent cx="1370965" cy="285115"/>
+                <wp:effectExtent l="0" t="723900" r="19685" b="19685"/>
+                <wp:wrapNone/>
+                <wp:docPr id="20" name="Rectangular Callout 20"/>
+                <wp:cNvGraphicFramePr/>
+                <a:graphic xmlns:a="http://schemas.openxmlformats.org/drawingml/2006/main">
+                  <a:graphicData uri="http://schemas.microsoft.com/office/word/2010/wordprocessingShape">
+                    <wps:wsp>
+                      <wps:cNvSpPr/>
+                      <wps:spPr>
+                        <a:xfrm>
+                          <a:off x="0" y="0"/>
+                          <a:ext cx="1370965" cy="285115"/>
+                        </a:xfrm>
+                        <a:prstGeom prst="wedgeRectCallout">
+                          <a:avLst>
+                            <a:gd name="adj1" fmla="val 30237"/>
+                            <a:gd name="adj2" fmla="val -299531"/>
+                          </a:avLst>
+                        </a:prstGeom>
+                        <a:ln w="12700"/>
+                      </wps:spPr>
+                      <wps:style>
+                        <a:lnRef idx="2">
+                          <a:schemeClr val="accent1">
+                            <a:shade val="50000"/>
+                          </a:schemeClr>
+                        </a:lnRef>
+                        <a:fillRef idx="1">
+                          <a:schemeClr val="accent1"/>
+                        </a:fillRef>
+                        <a:effectRef idx="0">
+                          <a:schemeClr val="accent1"/>
+                        </a:effectRef>
+                        <a:fontRef idx="minor">
+                          <a:schemeClr val="lt1"/>
+                        </a:fontRef>
+                      </wps:style>
+                      <wps:txbx>
+                        <w:txbxContent>
+                          <w:p>
+                            <w:pPr>
+                              <w:jc w:val="center"/>
+                              <w:rPr>
+                                <w:rFonts w:ascii="Tahoma" w:hAnsi="Tahoma" w:cs="Tahoma"/>
+                                <w:sz w:val="20"/>
+                                <w:szCs w:val="20"/>
+                              </w:rPr>
+                            </w:pPr>
+                            <w:r>
+                              <w:rPr>
+                                <w:rFonts w:ascii="Tahoma" w:hAnsi="Tahoma" w:cs="Tahoma"/>
+                                <w:sz w:val="20"/>
+                                <w:szCs w:val="20"/>
+                              </w:rPr>
+                              <w:t>Open data from file</w:t>
+                            </w:r>
+                          </w:p>
+                        </w:txbxContent>
+                      </wps:txbx>
+                      <wps:bodyPr rot="0" spcFirstLastPara="0" vertOverflow="overflow" horzOverflow="overflow" vert="horz" wrap="square" lIns="91440" tIns="45720" rIns="91440" bIns="45720" numCol="1" spcCol="0" rtlCol="0" fromWordArt="0" anchor="ctr" anchorCtr="0" forceAA="0" compatLnSpc="1">
+                        <a:prstTxWarp prst="textNoShape">
+                          <a:avLst/>
+                        </a:prstTxWarp>
+                        <a:noAutofit/>
+                      </wps:bodyPr>
+                    </wps:wsp>
+                  </a:graphicData>
+                </a:graphic>
+                <wp14:sizeRelH relativeFrom="margin">
+                  <wp14:pctWidth>0</wp14:pctWidth>
+                </wp14:sizeRelH>
+              </wp:anchor>
+            </w:drawing>
+          </mc:Choice>
+          <mc:Fallback>
+            <w:pict>
+              <v:shape id="Rectangular Callout 20" o:spid="_x0000_s1033" type="#_x0000_t61" style="position:absolute;margin-left:101.25pt;margin-top:84.1pt;width:107.95pt;height:22.45pt;z-index:251671552;visibility:visible;mso-wrap-style:square;mso-width-percent:0;mso-wrap-distance-left:9pt;mso-wrap-distance-top:0;mso-wrap-distance-right:9pt;mso-wrap-distance-bottom:0;mso-position-horizontal:absolute;mso-position-horizontal-relative:text;mso-position-vertical:absolute;mso-position-vertical-relative:text;mso-width-percent:0;mso-width-relative:margin;v-text-anchor:middle" o:gfxdata="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" adj="17331,-53899" fillcolor="#4f81bd [3204]" strokecolor="#243f60 [1604]" strokeweight="1pt">
+                <v:textbox>
+                  <w:txbxContent>
+                    <w:p>
+                      <w:pPr>
+                        <w:jc w:val="center"/>
+                        <w:rPr>
+                          <w:rFonts w:ascii="Tahoma" w:hAnsi="Tahoma" w:cs="Tahoma"/>
+                          <w:sz w:val="20"/>
+                          <w:szCs w:val="20"/>
+                        </w:rPr>
+                      </w:pPr>
+                      <w:r>
+                        <w:rPr>
+                          <w:rFonts w:ascii="Tahoma" w:hAnsi="Tahoma" w:cs="Tahoma"/>
+                          <w:sz w:val="20"/>
+                          <w:szCs w:val="20"/>
+                        </w:rPr>
+                        <w:t>Open data from file</w:t>
+                      </w:r>
+                    </w:p>
+                  </w:txbxContent>
+                </v:textbox>
+              </v:shape>
+            </w:pict>
+          </mc:Fallback>
+        </mc:AlternateContent>
+      </w:r>
+      <w:r>
+        <w:rPr>
+          <w:rFonts w:ascii="Arial" w:hAnsi="Arial" w:cs="Arial"/>
+          <w:noProof/>
+        </w:rPr>
+        <mc:AlternateContent>
+          <mc:Choice Requires="wps">
+            <w:drawing>
+              <wp:anchor distT="0" distB="0" distL="114300" distR="114300" simplePos="0" relativeHeight="251673600" behindDoc="0" locked="0" layoutInCell="1" allowOverlap="1" wp14:anchorId="46239EA9" wp14:editId="5F8A9DF2">
+                <wp:simplePos x="0" y="0"/>
+                <wp:positionH relativeFrom="column">
+                  <wp:posOffset>2514600</wp:posOffset>
+                </wp:positionH>
+                <wp:positionV relativeFrom="paragraph">
+                  <wp:posOffset>677545</wp:posOffset>
+                </wp:positionV>
+                <wp:extent cx="1346200" cy="285115"/>
+                <wp:effectExtent l="0" t="361950" r="25400" b="19685"/>
+                <wp:wrapNone/>
+                <wp:docPr id="21" name="Rectangular Callout 21"/>
+                <wp:cNvGraphicFramePr/>
+                <a:graphic xmlns:a="http://schemas.openxmlformats.org/drawingml/2006/main">
+                  <a:graphicData uri="http://schemas.microsoft.com/office/word/2010/wordprocessingShape">
+                    <wps:wsp>
+                      <wps:cNvSpPr/>
+                      <wps:spPr>
+                        <a:xfrm>
+                          <a:off x="0" y="0"/>
+                          <a:ext cx="1346200" cy="285115"/>
+                        </a:xfrm>
+                        <a:prstGeom prst="wedgeRectCallout">
+                          <a:avLst>
+                            <a:gd name="adj1" fmla="val 1846"/>
+                            <a:gd name="adj2" fmla="val -172347"/>
+                          </a:avLst>
+                        </a:prstGeom>
+                        <a:ln w="12700"/>
+                      </wps:spPr>
+                      <wps:style>
+                        <a:lnRef idx="2">
+                          <a:schemeClr val="accent1">
+                            <a:shade val="50000"/>
+                          </a:schemeClr>
+                        </a:lnRef>
+                        <a:fillRef idx="1">
+                          <a:schemeClr val="accent1"/>
+                        </a:fillRef>
+                        <a:effectRef idx="0">
+                          <a:schemeClr val="accent1"/>
+                        </a:effectRef>
+                        <a:fontRef idx="minor">
+                          <a:schemeClr val="lt1"/>
+                        </a:fontRef>
+                      </wps:style>
+                      <wps:txbx>
+                        <w:txbxContent>
+                          <w:p>
+                            <w:pPr>
+                              <w:jc w:val="center"/>
+                              <w:rPr>
+                                <w:rFonts w:ascii="Tahoma" w:hAnsi="Tahoma" w:cs="Tahoma"/>
+                                <w:sz w:val="20"/>
+                                <w:szCs w:val="20"/>
+                              </w:rPr>
+                            </w:pPr>
+                            <w:r>
+                              <w:rPr>
+                                <w:rFonts w:ascii="Tahoma" w:hAnsi="Tahoma" w:cs="Tahoma"/>
+                                <w:sz w:val="20"/>
+                                <w:szCs w:val="20"/>
+                              </w:rPr>
+                              <w:t>Save data into file</w:t>
+                            </w:r>
+                          </w:p>
+                        </w:txbxContent>
+                      </wps:txbx>
+                      <wps:bodyPr rot="0" spcFirstLastPara="0" vertOverflow="overflow" horzOverflow="overflow" vert="horz" wrap="square" lIns="91440" tIns="45720" rIns="91440" bIns="45720" numCol="1" spcCol="0" rtlCol="0" fromWordArt="0" anchor="ctr" anchorCtr="0" forceAA="0" compatLnSpc="1">
+                        <a:prstTxWarp prst="textNoShape">
+                          <a:avLst/>
+                        </a:prstTxWarp>
+                        <a:noAutofit/>
+                      </wps:bodyPr>
+                    </wps:wsp>
+                  </a:graphicData>
+                </a:graphic>
+                <wp14:sizeRelH relativeFrom="margin">
+                  <wp14:pctWidth>0</wp14:pctWidth>
+                </wp14:sizeRelH>
+              </wp:anchor>
+            </w:drawing>
+          </mc:Choice>
+          <mc:Fallback>
+            <w:pict>
+              <v:shape id="Rectangular Callout 21" o:spid="_x0000_s1034" type="#_x0000_t61" style="position:absolute;margin-left:198pt;margin-top:53.35pt;width:106pt;height:22.45pt;z-index:251673600;visibility:visible;mso-wrap-style:square;mso-width-percent:0;mso-wrap-distance-left:9pt;mso-wrap-distance-top:0;mso-wrap-distance-right:9pt;mso-wrap-distance-bottom:0;mso-position-horizontal:absolute;mso-position-horizontal-relative:text;mso-position-vertical:absolute;mso-position-vertical-relative:text;mso-width-percent:0;mso-width-relative:margin;v-text-anchor:middle" o:gfxdata="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" adj="11199,-26427" fillcolor="#4f81bd [3204]" strokecolor="#243f60 [1604]" strokeweight="1pt">
+                <v:textbox>
+                  <w:txbxContent>
+                    <w:p>
+                      <w:pPr>
+                        <w:jc w:val="center"/>
+                        <w:rPr>
+                          <w:rFonts w:ascii="Tahoma" w:hAnsi="Tahoma" w:cs="Tahoma"/>
+                          <w:sz w:val="20"/>
+                          <w:szCs w:val="20"/>
+                        </w:rPr>
+                      </w:pPr>
+                      <w:r>
+                        <w:rPr>
+                          <w:rFonts w:ascii="Tahoma" w:hAnsi="Tahoma" w:cs="Tahoma"/>
+                          <w:sz w:val="20"/>
+                          <w:szCs w:val="20"/>
+                        </w:rPr>
+                        <w:t>Save data into file</w:t>
+                      </w:r>
+                    </w:p>
+                  </w:txbxContent>
+                </v:textbox>
+              </v:shape>
+            </w:pict>
+          </mc:Fallback>
+        </mc:AlternateContent>
+      </w:r>
+      <w:r>
+        <w:rPr>
+          <w:rFonts w:ascii="Arial" w:hAnsi="Arial" w:cs="Arial"/>
+          <w:noProof/>
+        </w:rPr>
+        <mc:AlternateContent>
+          <mc:Choice Requires="wps">
+            <w:drawing>
+              <wp:anchor distT="0" distB="0" distL="114300" distR="114300" simplePos="0" relativeHeight="251675648" behindDoc="0" locked="0" layoutInCell="1" allowOverlap="1" wp14:anchorId="63DA43F9" wp14:editId="476E9959">
+                <wp:simplePos x="0" y="0"/>
+                <wp:positionH relativeFrom="column">
+                  <wp:posOffset>2990850</wp:posOffset>
+                </wp:positionH>
+                <wp:positionV relativeFrom="paragraph">
+                  <wp:posOffset>1071245</wp:posOffset>
+                </wp:positionV>
+                <wp:extent cx="1786255" cy="285115"/>
+                <wp:effectExtent l="0" t="723900" r="23495" b="19685"/>
+                <wp:wrapNone/>
+                <wp:docPr id="23" name="Rectangular Callout 23"/>
+                <wp:cNvGraphicFramePr/>
+                <a:graphic xmlns:a="http://schemas.openxmlformats.org/drawingml/2006/main">
+                  <a:graphicData uri="http://schemas.microsoft.com/office/word/2010/wordprocessingShape">
+                    <wps:wsp>
+                      <wps:cNvSpPr/>
+                      <wps:spPr>
+                        <a:xfrm>
+                          <a:off x="0" y="0"/>
+                          <a:ext cx="1786255" cy="285115"/>
+                        </a:xfrm>
+                        <a:prstGeom prst="wedgeRectCallout">
+                          <a:avLst>
+                            <a:gd name="adj1" fmla="val 13865"/>
+                            <a:gd name="adj2" fmla="val -297585"/>
+                          </a:avLst>
+                        </a:prstGeom>
+                        <a:ln w="12700"/>
+                      </wps:spPr>
+                      <wps:style>
+                        <a:lnRef idx="2">
+                          <a:schemeClr val="accent1">
+                            <a:shade val="50000"/>
+                          </a:schemeClr>
+                        </a:lnRef>
+                        <a:fillRef idx="1">
+                          <a:schemeClr val="accent1"/>
+                        </a:fillRef>
+                        <a:effectRef idx="0">
+                          <a:schemeClr val="accent1"/>
+                        </a:effectRef>
+                        <a:fontRef idx="minor">
+                          <a:schemeClr val="lt1"/>
+                        </a:fontRef>
+                      </wps:style>
+                      <wps:txbx>
+                        <w:txbxContent>
+                          <w:p>
+                            <w:pPr>
+                              <w:jc w:val="center"/>
+                              <w:rPr>
+                                <w:rFonts w:ascii="Tahoma" w:hAnsi="Tahoma" w:cs="Tahoma"/>
+                                <w:sz w:val="20"/>
+                                <w:szCs w:val="20"/>
+                              </w:rPr>
+                            </w:pPr>
+                            <w:r>
+                              <w:rPr>
+                                <w:rFonts w:ascii="Tahoma" w:hAnsi="Tahoma" w:cs="Tahoma"/>
+                                <w:sz w:val="20"/>
+                                <w:szCs w:val="20"/>
+                              </w:rPr>
+                              <w:t>Save data into another file</w:t>
+                            </w:r>
+                          </w:p>
+                        </w:txbxContent>
+                      </wps:txbx>
+                      <wps:bodyPr rot="0" spcFirstLastPara="0" vertOverflow="overflow" horzOverflow="overflow" vert="horz" wrap="square" lIns="91440" tIns="45720" rIns="91440" bIns="45720" numCol="1" spcCol="0" rtlCol="0" fromWordArt="0" anchor="ctr" anchorCtr="0" forceAA="0" compatLnSpc="1">
+                        <a:prstTxWarp prst="textNoShape">
+                          <a:avLst/>
+                        </a:prstTxWarp>
+                        <a:noAutofit/>
+                      </wps:bodyPr>
+                    </wps:wsp>
+                  </a:graphicData>
+                </a:graphic>
+                <wp14:sizeRelH relativeFrom="margin">
+                  <wp14:pctWidth>0</wp14:pctWidth>
+                </wp14:sizeRelH>
+              </wp:anchor>
+            </w:drawing>
+          </mc:Choice>
+          <mc:Fallback>
+            <w:pict>
+              <v:shape id="Rectangular Callout 23" o:spid="_x0000_s1035" type="#_x0000_t61" style="position:absolute;margin-left:235.5pt;margin-top:84.35pt;width:140.65pt;height:22.45pt;z-index:251675648;visibility:visible;mso-wrap-style:square;mso-width-percent:0;mso-wrap-distance-left:9pt;mso-wrap-distance-top:0;mso-wrap-distance-right:9pt;mso-wrap-distance-bottom:0;mso-position-horizontal:absolute;mso-position-horizontal-relative:text;mso-position-vertical:absolute;mso-position-vertical-relative:text;mso-width-percent:0;mso-width-relative:margin;v-text-anchor:middle" o:gfxdata="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" adj="13795,-53478" fillcolor="#4f81bd [3204]" strokecolor="#243f60 [1604]" strokeweight="1pt">
+                <v:textbox>
+                  <w:txbxContent>
+                    <w:p>
+                      <w:pPr>
+                        <w:jc w:val="center"/>
+                        <w:rPr>
+                          <w:rFonts w:ascii="Tahoma" w:hAnsi="Tahoma" w:cs="Tahoma"/>
+                          <w:sz w:val="20"/>
+                          <w:szCs w:val="20"/>
+                        </w:rPr>
+                      </w:pPr>
+                      <w:r>
+                        <w:rPr>
+                          <w:rFonts w:ascii="Tahoma" w:hAnsi="Tahoma" w:cs="Tahoma"/>
+                          <w:sz w:val="20"/>
+                          <w:szCs w:val="20"/>
+                        </w:rPr>
+                        <w:t>Save data into another file</w:t>
+                      </w:r>
+                    </w:p>
+                  </w:txbxContent>
+                </v:textbox>
+              </v:shape>
+            </w:pict>
+          </mc:Fallback>
+        </mc:AlternateContent>
+      </w:r>
+      <w:r>
+        <w:rPr>
+          <w:rFonts w:ascii="Arial" w:hAnsi="Arial" w:cs="Arial"/>
+          <w:noProof/>
+        </w:rPr>
+        <mc:AlternateContent>
+          <mc:Choice Requires="wps">
+            <w:drawing>
+              <wp:anchor distT="0" distB="0" distL="114300" distR="114300" simplePos="0" relativeHeight="251677696" behindDoc="0" locked="0" layoutInCell="1" allowOverlap="1" wp14:anchorId="78FDC8C4" wp14:editId="3B0BF473">
+                <wp:simplePos x="0" y="0"/>
+                <wp:positionH relativeFrom="column">
+                  <wp:posOffset>4600575</wp:posOffset>
+                </wp:positionH>
+                <wp:positionV relativeFrom="paragraph">
+                  <wp:posOffset>699770</wp:posOffset>
+                </wp:positionV>
+                <wp:extent cx="777240" cy="285115"/>
+                <wp:effectExtent l="0" t="342900" r="22860" b="19685"/>
+                <wp:wrapNone/>
+                <wp:docPr id="24" name="Rectangular Callout 24"/>
+                <wp:cNvGraphicFramePr/>
+                <a:graphic xmlns:a="http://schemas.openxmlformats.org/drawingml/2006/main">
+                  <a:graphicData uri="http://schemas.microsoft.com/office/word/2010/wordprocessingShape">
+                    <wps:wsp>
+                      <wps:cNvSpPr/>
+                      <wps:spPr>
+                        <a:xfrm>
+                          <a:off x="0" y="0"/>
+                          <a:ext cx="777240" cy="285115"/>
+                        </a:xfrm>
+                        <a:prstGeom prst="wedgeRectCallout">
+                          <a:avLst>
+                            <a:gd name="adj1" fmla="val 4352"/>
+                            <a:gd name="adj2" fmla="val -165278"/>
+                          </a:avLst>
+                        </a:prstGeom>
+                        <a:ln w="12700"/>
+                      </wps:spPr>
+                      <wps:style>
+                        <a:lnRef idx="2">
+                          <a:schemeClr val="accent1">
+                            <a:shade val="50000"/>
+                          </a:schemeClr>
+                        </a:lnRef>
+                        <a:fillRef idx="1">
+                          <a:schemeClr val="accent1"/>
+                        </a:fillRef>
+                        <a:effectRef idx="0">
+                          <a:schemeClr val="accent1"/>
+                        </a:effectRef>
+                        <a:fontRef idx="minor">
+                          <a:schemeClr val="lt1"/>
+                        </a:fontRef>
+                      </wps:style>
+                      <wps:txbx>
+                        <w:txbxContent>
+                          <w:p>
+                            <w:pPr>
+                              <w:jc w:val="center"/>
+                              <w:rPr>
+                                <w:rFonts w:ascii="Tahoma" w:hAnsi="Tahoma" w:cs="Tahoma"/>
+                                <w:sz w:val="20"/>
+                                <w:szCs w:val="20"/>
+                              </w:rPr>
+                            </w:pPr>
+                            <w:r>
+                              <w:rPr>
+                                <w:rFonts w:ascii="Tahoma" w:hAnsi="Tahoma" w:cs="Tahoma"/>
+                                <w:sz w:val="20"/>
+                                <w:szCs w:val="20"/>
+                              </w:rPr>
+                              <w:t>Exit app</w:t>
+                            </w:r>
+                          </w:p>
+                        </w:txbxContent>
+                      </wps:txbx>
+                      <wps:bodyPr rot="0" spcFirstLastPara="0" vertOverflow="overflow" horzOverflow="overflow" vert="horz" wrap="square" lIns="91440" tIns="45720" rIns="91440" bIns="45720" numCol="1" spcCol="0" rtlCol="0" fromWordArt="0" anchor="ctr" anchorCtr="0" forceAA="0" compatLnSpc="1">
+                        <a:prstTxWarp prst="textNoShape">
+                          <a:avLst/>
+                        </a:prstTxWarp>
+                        <a:noAutofit/>
+                      </wps:bodyPr>
+                    </wps:wsp>
+                  </a:graphicData>
+                </a:graphic>
+                <wp14:sizeRelH relativeFrom="margin">
+                  <wp14:pctWidth>0</wp14:pctWidth>
+                </wp14:sizeRelH>
+              </wp:anchor>
+            </w:drawing>
+          </mc:Choice>
+          <mc:Fallback>
+            <w:pict>
+              <v:shape id="Rectangular Callout 24" o:spid="_x0000_s1036" type="#_x0000_t61" style="position:absolute;margin-left:362.25pt;margin-top:55.1pt;width:61.2pt;height:22.45pt;z-index:251677696;visibility:visible;mso-wrap-style:square;mso-width-percent:0;mso-wrap-distance-left:9pt;mso-wrap-distance-top:0;mso-wrap-distance-right:9pt;mso-wrap-distance-bottom:0;mso-position-horizontal:absolute;mso-position-horizontal-relative:text;mso-position-vertical:absolute;mso-position-vertical-relative:text;mso-width-percent:0;mso-width-relative:margin;v-text-anchor:middle" o:gfxdata="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" adj="11740,-24900" fillcolor="#4f81bd [3204]" strokecolor="#243f60 [1604]" strokeweight="1pt">
+                <v:textbox>
+                  <w:txbxContent>
+                    <w:p>
+                      <w:pPr>
+                        <w:jc w:val="center"/>
+                        <w:rPr>
+                          <w:rFonts w:ascii="Tahoma" w:hAnsi="Tahoma" w:cs="Tahoma"/>
+                          <w:sz w:val="20"/>
+                          <w:szCs w:val="20"/>
+                        </w:rPr>
+                      </w:pPr>
+                      <w:r>
+                        <w:rPr>
+                          <w:rFonts w:ascii="Tahoma" w:hAnsi="Tahoma" w:cs="Tahoma"/>
+                          <w:sz w:val="20"/>
+                          <w:szCs w:val="20"/>
+                        </w:rPr>
+                        <w:t>Exit app</w:t>
+                      </w:r>
+                    </w:p>
+                  </w:txbxContent>
+                </v:textbox>
+              </v:shape>
+            </w:pict>
+          </mc:Fallback>
+        </mc:AlternateContent>
+      </w:r>
+      <w:r>
+        <w:rPr>
+          <w:rFonts w:ascii="Arial" w:hAnsi="Arial" w:cs="Arial"/>
+          <w:noProof/>
+        </w:rPr>
+        <mc:AlternateContent>
+          <mc:Choice Requires="wps">
+            <w:drawing>
+              <wp:anchor distT="0" distB="0" distL="114300" distR="114300" simplePos="0" relativeHeight="251669504" behindDoc="0" locked="0" layoutInCell="1" allowOverlap="1" wp14:anchorId="5E886704" wp14:editId="31E4EF27">
                 <wp:simplePos x="0" y="0"/>
                 <wp:positionH relativeFrom="column">
                   <wp:posOffset>47625</wp:posOffset>
@@ -2155,7 +2806,7 @@
           </mc:Choice>
           <mc:Fallback>
             <w:pict>
-              <v:shape id="Rectangular Callout 19" o:spid="_x0000_s1032" type="#_x0000_t61" style="position:absolute;margin-left:3.75pt;margin-top:53.6pt;width:78.8pt;height:22.45pt;z-index:251669504;visibility:visible;mso-wrap-style:square;mso-width-percent:0;mso-wrap-distance-left:9pt;mso-wrap-distance-top:0;mso-wrap-distance-right:9pt;mso-wrap-distance-bottom:0;mso-position-horizontal:absolute;mso-position-horizontal-relative:text;mso-position-vertical:absolute;mso-position-vertical-relative:text;mso-width-percent:0;mso-width-relative:margin;v-text-anchor:middle" o:gfxdata="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" adj="16318,-26343" fillcolor="#4f81bd [3204]" strokecolor="#243f60 [1604]" strokeweight="1pt">
+              <v:shape id="Rectangular Callout 19" o:spid="_x0000_s1037" type="#_x0000_t61" style="position:absolute;margin-left:3.75pt;margin-top:53.6pt;width:78.8pt;height:22.45pt;z-index:251669504;visibility:visible;mso-wrap-style:square;mso-width-percent:0;mso-wrap-distance-left:9pt;mso-wrap-distance-top:0;mso-wrap-distance-right:9pt;mso-wrap-distance-bottom:0;mso-position-horizontal:absolute;mso-position-horizontal-relative:text;mso-position-vertical:absolute;mso-position-vertical-relative:text;mso-width-percent:0;mso-width-relative:margin;v-text-anchor:middle" o:gfxdata="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" adj="16318,-26343" fillcolor="#4f81bd [3204]" strokecolor="#243f60 [1604]" strokeweight="1pt">
                 <v:textbox>
                   <w:txbxContent>
                     <w:p>
@@ -2188,495 +2839,11 @@
           <w:rFonts w:ascii="Arial" w:hAnsi="Arial" w:cs="Arial"/>
           <w:noProof/>
         </w:rPr>
-        <mc:AlternateContent>
-          <mc:Choice Requires="wps">
-            <w:drawing>
-              <wp:anchor distT="0" distB="0" distL="114300" distR="114300" simplePos="0" relativeHeight="251671552" behindDoc="0" locked="0" layoutInCell="1" allowOverlap="1" wp14:anchorId="0CFE4A47" wp14:editId="12742F28">
-                <wp:simplePos x="0" y="0"/>
-                <wp:positionH relativeFrom="column">
-                  <wp:posOffset>666750</wp:posOffset>
-                </wp:positionH>
-                <wp:positionV relativeFrom="paragraph">
-                  <wp:posOffset>1071245</wp:posOffset>
-                </wp:positionV>
-                <wp:extent cx="1370965" cy="285115"/>
-                <wp:effectExtent l="0" t="704850" r="19685" b="19685"/>
-                <wp:wrapNone/>
-                <wp:docPr id="20" name="Rectangular Callout 20"/>
-                <wp:cNvGraphicFramePr/>
-                <a:graphic xmlns:a="http://schemas.openxmlformats.org/drawingml/2006/main">
-                  <a:graphicData uri="http://schemas.microsoft.com/office/word/2010/wordprocessingShape">
-                    <wps:wsp>
-                      <wps:cNvSpPr/>
-                      <wps:spPr>
-                        <a:xfrm>
-                          <a:off x="0" y="0"/>
-                          <a:ext cx="1370965" cy="285115"/>
-                        </a:xfrm>
-                        <a:prstGeom prst="wedgeRectCallout">
-                          <a:avLst>
-                            <a:gd name="adj1" fmla="val 19121"/>
-                            <a:gd name="adj2" fmla="val -292849"/>
-                          </a:avLst>
-                        </a:prstGeom>
-                        <a:ln w="12700"/>
-                      </wps:spPr>
-                      <wps:style>
-                        <a:lnRef idx="2">
-                          <a:schemeClr val="accent1">
-                            <a:shade val="50000"/>
-                          </a:schemeClr>
-                        </a:lnRef>
-                        <a:fillRef idx="1">
-                          <a:schemeClr val="accent1"/>
-                        </a:fillRef>
-                        <a:effectRef idx="0">
-                          <a:schemeClr val="accent1"/>
-                        </a:effectRef>
-                        <a:fontRef idx="minor">
-                          <a:schemeClr val="lt1"/>
-                        </a:fontRef>
-                      </wps:style>
-                      <wps:txbx>
-                        <w:txbxContent>
-                          <w:p>
-                            <w:pPr>
-                              <w:jc w:val="center"/>
-                              <w:rPr>
-                                <w:rFonts w:ascii="Tahoma" w:hAnsi="Tahoma" w:cs="Tahoma"/>
-                                <w:sz w:val="20"/>
-                                <w:szCs w:val="20"/>
-                              </w:rPr>
-                            </w:pPr>
-                            <w:r>
-                              <w:rPr>
-                                <w:rFonts w:ascii="Tahoma" w:hAnsi="Tahoma" w:cs="Tahoma"/>
-                                <w:sz w:val="20"/>
-                                <w:szCs w:val="20"/>
-                              </w:rPr>
-                              <w:t>Open data from file</w:t>
-                            </w:r>
-                          </w:p>
-                        </w:txbxContent>
-                      </wps:txbx>
-                      <wps:bodyPr rot="0" spcFirstLastPara="0" vertOverflow="overflow" horzOverflow="overflow" vert="horz" wrap="square" lIns="91440" tIns="45720" rIns="91440" bIns="45720" numCol="1" spcCol="0" rtlCol="0" fromWordArt="0" anchor="ctr" anchorCtr="0" forceAA="0" compatLnSpc="1">
-                        <a:prstTxWarp prst="textNoShape">
-                          <a:avLst/>
-                        </a:prstTxWarp>
-                        <a:noAutofit/>
-                      </wps:bodyPr>
-                    </wps:wsp>
-                  </a:graphicData>
-                </a:graphic>
-                <wp14:sizeRelH relativeFrom="margin">
-                  <wp14:pctWidth>0</wp14:pctWidth>
-                </wp14:sizeRelH>
-              </wp:anchor>
-            </w:drawing>
-          </mc:Choice>
-          <mc:Fallback>
-            <w:pict>
-              <v:shape id="Rectangular Callout 20" o:spid="_x0000_s1033" type="#_x0000_t61" style="position:absolute;margin-left:52.5pt;margin-top:84.35pt;width:107.95pt;height:22.45pt;z-index:251671552;visibility:visible;mso-wrap-style:square;mso-width-percent:0;mso-wrap-distance-left:9pt;mso-wrap-distance-top:0;mso-wrap-distance-right:9pt;mso-wrap-distance-bottom:0;mso-position-horizontal:absolute;mso-position-horizontal-relative:text;mso-position-vertical:absolute;mso-position-vertical-relative:text;mso-width-percent:0;mso-width-relative:margin;v-text-anchor:middle" o:gfxdata="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" adj="14930,-52455" fillcolor="#4f81bd [3204]" strokecolor="#243f60 [1604]" strokeweight="1pt">
-                <v:textbox>
-                  <w:txbxContent>
-                    <w:p>
-                      <w:pPr>
-                        <w:jc w:val="center"/>
-                        <w:rPr>
-                          <w:rFonts w:ascii="Tahoma" w:hAnsi="Tahoma" w:cs="Tahoma"/>
-                          <w:sz w:val="20"/>
-                          <w:szCs w:val="20"/>
-                        </w:rPr>
-                      </w:pPr>
-                      <w:r>
-                        <w:rPr>
-                          <w:rFonts w:ascii="Tahoma" w:hAnsi="Tahoma" w:cs="Tahoma"/>
-                          <w:sz w:val="20"/>
-                          <w:szCs w:val="20"/>
-                        </w:rPr>
-                        <w:t>Open data from file</w:t>
-                      </w:r>
-                    </w:p>
-                  </w:txbxContent>
-                </v:textbox>
-              </v:shape>
-            </w:pict>
-          </mc:Fallback>
-        </mc:AlternateContent>
-      </w:r>
-      <w:r>
-        <w:rPr>
-          <w:rFonts w:ascii="Arial" w:hAnsi="Arial" w:cs="Arial"/>
-          <w:noProof/>
-        </w:rPr>
-        <mc:AlternateContent>
-          <mc:Choice Requires="wps">
-            <w:drawing>
-              <wp:anchor distT="0" distB="0" distL="114300" distR="114300" simplePos="0" relativeHeight="251673600" behindDoc="0" locked="0" layoutInCell="1" allowOverlap="1" wp14:anchorId="0E41CF33" wp14:editId="0DB69DD0">
-                <wp:simplePos x="0" y="0"/>
-                <wp:positionH relativeFrom="column">
-                  <wp:posOffset>1819275</wp:posOffset>
-                </wp:positionH>
-                <wp:positionV relativeFrom="paragraph">
-                  <wp:posOffset>680720</wp:posOffset>
-                </wp:positionV>
-                <wp:extent cx="1403350" cy="285115"/>
-                <wp:effectExtent l="0" t="323850" r="25400" b="19685"/>
-                <wp:wrapNone/>
-                <wp:docPr id="21" name="Rectangular Callout 21"/>
-                <wp:cNvGraphicFramePr/>
-                <a:graphic xmlns:a="http://schemas.openxmlformats.org/drawingml/2006/main">
-                  <a:graphicData uri="http://schemas.microsoft.com/office/word/2010/wordprocessingShape">
-                    <wps:wsp>
-                      <wps:cNvSpPr/>
-                      <wps:spPr>
-                        <a:xfrm>
-                          <a:off x="0" y="0"/>
-                          <a:ext cx="1403350" cy="285115"/>
-                        </a:xfrm>
-                        <a:prstGeom prst="wedgeRectCallout">
-                          <a:avLst>
-                            <a:gd name="adj1" fmla="val 7955"/>
-                            <a:gd name="adj2" fmla="val -162325"/>
-                          </a:avLst>
-                        </a:prstGeom>
-                        <a:ln w="12700"/>
-                      </wps:spPr>
-                      <wps:style>
-                        <a:lnRef idx="2">
-                          <a:schemeClr val="accent1">
-                            <a:shade val="50000"/>
-                          </a:schemeClr>
-                        </a:lnRef>
-                        <a:fillRef idx="1">
-                          <a:schemeClr val="accent1"/>
-                        </a:fillRef>
-                        <a:effectRef idx="0">
-                          <a:schemeClr val="accent1"/>
-                        </a:effectRef>
-                        <a:fontRef idx="minor">
-                          <a:schemeClr val="lt1"/>
-                        </a:fontRef>
-                      </wps:style>
-                      <wps:txbx>
-                        <w:txbxContent>
-                          <w:p>
-                            <w:pPr>
-                              <w:jc w:val="center"/>
-                              <w:rPr>
-                                <w:rFonts w:ascii="Tahoma" w:hAnsi="Tahoma" w:cs="Tahoma"/>
-                                <w:sz w:val="20"/>
-                                <w:szCs w:val="20"/>
-                              </w:rPr>
-                            </w:pPr>
-                            <w:r>
-                              <w:rPr>
-                                <w:rFonts w:ascii="Tahoma" w:hAnsi="Tahoma" w:cs="Tahoma"/>
-                                <w:sz w:val="20"/>
-                                <w:szCs w:val="20"/>
-                              </w:rPr>
-                              <w:t>Save data into file</w:t>
-                            </w:r>
-                          </w:p>
-                        </w:txbxContent>
-                      </wps:txbx>
-                      <wps:bodyPr rot="0" spcFirstLastPara="0" vertOverflow="overflow" horzOverflow="overflow" vert="horz" wrap="square" lIns="91440" tIns="45720" rIns="91440" bIns="45720" numCol="1" spcCol="0" rtlCol="0" fromWordArt="0" anchor="ctr" anchorCtr="0" forceAA="0" compatLnSpc="1">
-                        <a:prstTxWarp prst="textNoShape">
-                          <a:avLst/>
-                        </a:prstTxWarp>
-                        <a:noAutofit/>
-                      </wps:bodyPr>
-                    </wps:wsp>
-                  </a:graphicData>
-                </a:graphic>
-                <wp14:sizeRelH relativeFrom="margin">
-                  <wp14:pctWidth>0</wp14:pctWidth>
-                </wp14:sizeRelH>
-              </wp:anchor>
-            </w:drawing>
-          </mc:Choice>
-          <mc:Fallback>
-            <w:pict>
-              <v:shape id="Rectangular Callout 21" o:spid="_x0000_s1034" type="#_x0000_t61" style="position:absolute;margin-left:143.25pt;margin-top:53.6pt;width:110.5pt;height:22.45pt;z-index:251673600;visibility:visible;mso-wrap-style:square;mso-width-percent:0;mso-wrap-distance-left:9pt;mso-wrap-distance-top:0;mso-wrap-distance-right:9pt;mso-wrap-distance-bottom:0;mso-position-horizontal:absolute;mso-position-horizontal-relative:text;mso-position-vertical:absolute;mso-position-vertical-relative:text;mso-width-percent:0;mso-width-relative:margin;v-text-anchor:middle" o:gfxdata="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" adj="12518,-24262" fillcolor="#4f81bd [3204]" strokecolor="#243f60 [1604]" strokeweight="1pt">
-                <v:textbox>
-                  <w:txbxContent>
-                    <w:p>
-                      <w:pPr>
-                        <w:jc w:val="center"/>
-                        <w:rPr>
-                          <w:rFonts w:ascii="Tahoma" w:hAnsi="Tahoma" w:cs="Tahoma"/>
-                          <w:sz w:val="20"/>
-                          <w:szCs w:val="20"/>
-                        </w:rPr>
-                      </w:pPr>
-                      <w:r>
-                        <w:rPr>
-                          <w:rFonts w:ascii="Tahoma" w:hAnsi="Tahoma" w:cs="Tahoma"/>
-                          <w:sz w:val="20"/>
-                          <w:szCs w:val="20"/>
-                        </w:rPr>
-                        <w:t>Save data into file</w:t>
-                      </w:r>
-                    </w:p>
-                  </w:txbxContent>
-                </v:textbox>
-              </v:shape>
-            </w:pict>
-          </mc:Fallback>
-        </mc:AlternateContent>
-      </w:r>
-      <w:r>
-        <w:rPr>
-          <w:rFonts w:ascii="Arial" w:hAnsi="Arial" w:cs="Arial"/>
-          <w:noProof/>
-        </w:rPr>
-        <mc:AlternateContent>
-          <mc:Choice Requires="wps">
-            <w:drawing>
-              <wp:anchor distT="0" distB="0" distL="114300" distR="114300" simplePos="0" relativeHeight="251675648" behindDoc="0" locked="0" layoutInCell="1" allowOverlap="1" wp14:anchorId="31D0F693" wp14:editId="38904037">
-                <wp:simplePos x="0" y="0"/>
-                <wp:positionH relativeFrom="column">
-                  <wp:posOffset>2305050</wp:posOffset>
-                </wp:positionH>
-                <wp:positionV relativeFrom="paragraph">
-                  <wp:posOffset>1071245</wp:posOffset>
-                </wp:positionV>
-                <wp:extent cx="1786255" cy="285115"/>
-                <wp:effectExtent l="0" t="723900" r="23495" b="19685"/>
-                <wp:wrapNone/>
-                <wp:docPr id="23" name="Rectangular Callout 23"/>
-                <wp:cNvGraphicFramePr/>
-                <a:graphic xmlns:a="http://schemas.openxmlformats.org/drawingml/2006/main">
-                  <a:graphicData uri="http://schemas.microsoft.com/office/word/2010/wordprocessingShape">
-                    <wps:wsp>
-                      <wps:cNvSpPr/>
-                      <wps:spPr>
-                        <a:xfrm>
-                          <a:off x="0" y="0"/>
-                          <a:ext cx="1786255" cy="285115"/>
-                        </a:xfrm>
-                        <a:prstGeom prst="wedgeRectCallout">
-                          <a:avLst>
-                            <a:gd name="adj1" fmla="val 13865"/>
-                            <a:gd name="adj2" fmla="val -297585"/>
-                          </a:avLst>
-                        </a:prstGeom>
-                        <a:ln w="12700"/>
-                      </wps:spPr>
-                      <wps:style>
-                        <a:lnRef idx="2">
-                          <a:schemeClr val="accent1">
-                            <a:shade val="50000"/>
-                          </a:schemeClr>
-                        </a:lnRef>
-                        <a:fillRef idx="1">
-                          <a:schemeClr val="accent1"/>
-                        </a:fillRef>
-                        <a:effectRef idx="0">
-                          <a:schemeClr val="accent1"/>
-                        </a:effectRef>
-                        <a:fontRef idx="minor">
-                          <a:schemeClr val="lt1"/>
-                        </a:fontRef>
-                      </wps:style>
-                      <wps:txbx>
-                        <w:txbxContent>
-                          <w:p>
-                            <w:pPr>
-                              <w:jc w:val="center"/>
-                              <w:rPr>
-                                <w:rFonts w:ascii="Tahoma" w:hAnsi="Tahoma" w:cs="Tahoma"/>
-                                <w:sz w:val="20"/>
-                                <w:szCs w:val="20"/>
-                              </w:rPr>
-                            </w:pPr>
-                            <w:r>
-                              <w:rPr>
-                                <w:rFonts w:ascii="Tahoma" w:hAnsi="Tahoma" w:cs="Tahoma"/>
-                                <w:sz w:val="20"/>
-                                <w:szCs w:val="20"/>
-                              </w:rPr>
-                              <w:t>Save data into another file</w:t>
-                            </w:r>
-                          </w:p>
-                        </w:txbxContent>
-                      </wps:txbx>
-                      <wps:bodyPr rot="0" spcFirstLastPara="0" vertOverflow="overflow" horzOverflow="overflow" vert="horz" wrap="square" lIns="91440" tIns="45720" rIns="91440" bIns="45720" numCol="1" spcCol="0" rtlCol="0" fromWordArt="0" anchor="ctr" anchorCtr="0" forceAA="0" compatLnSpc="1">
-                        <a:prstTxWarp prst="textNoShape">
-                          <a:avLst/>
-                        </a:prstTxWarp>
-                        <a:noAutofit/>
-                      </wps:bodyPr>
-                    </wps:wsp>
-                  </a:graphicData>
-                </a:graphic>
-                <wp14:sizeRelH relativeFrom="margin">
-                  <wp14:pctWidth>0</wp14:pctWidth>
-                </wp14:sizeRelH>
-              </wp:anchor>
-            </w:drawing>
-          </mc:Choice>
-          <mc:Fallback>
-            <w:pict>
-              <v:shape id="Rectangular Callout 23" o:spid="_x0000_s1035" type="#_x0000_t61" style="position:absolute;margin-left:181.5pt;margin-top:84.35pt;width:140.65pt;height:22.45pt;z-index:251675648;visibility:visible;mso-wrap-style:square;mso-width-percent:0;mso-wrap-distance-left:9pt;mso-wrap-distance-top:0;mso-wrap-distance-right:9pt;mso-wrap-distance-bottom:0;mso-position-horizontal:absolute;mso-position-horizontal-relative:text;mso-position-vertical:absolute;mso-position-vertical-relative:text;mso-width-percent:0;mso-width-relative:margin;v-text-anchor:middle" o:gfxdata="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" adj="13795,-53478" fillcolor="#4f81bd [3204]" strokecolor="#243f60 [1604]" strokeweight="1pt">
-                <v:textbox>
-                  <w:txbxContent>
-                    <w:p>
-                      <w:pPr>
-                        <w:jc w:val="center"/>
-                        <w:rPr>
-                          <w:rFonts w:ascii="Tahoma" w:hAnsi="Tahoma" w:cs="Tahoma"/>
-                          <w:sz w:val="20"/>
-                          <w:szCs w:val="20"/>
-                        </w:rPr>
-                      </w:pPr>
-                      <w:r>
-                        <w:rPr>
-                          <w:rFonts w:ascii="Tahoma" w:hAnsi="Tahoma" w:cs="Tahoma"/>
-                          <w:sz w:val="20"/>
-                          <w:szCs w:val="20"/>
-                        </w:rPr>
-                        <w:t>Save data into another file</w:t>
-                      </w:r>
-                    </w:p>
-                  </w:txbxContent>
-                </v:textbox>
-              </v:shape>
-            </w:pict>
-          </mc:Fallback>
-        </mc:AlternateContent>
-      </w:r>
-      <w:r>
-        <w:rPr>
-          <w:rFonts w:ascii="Arial" w:hAnsi="Arial" w:cs="Arial"/>
-          <w:noProof/>
-        </w:rPr>
-        <mc:AlternateContent>
-          <mc:Choice Requires="wps">
-            <w:drawing>
-              <wp:anchor distT="0" distB="0" distL="114300" distR="114300" simplePos="0" relativeHeight="251677696" behindDoc="0" locked="0" layoutInCell="1" allowOverlap="1" wp14:anchorId="10FC5D84" wp14:editId="3C9C5B22">
-                <wp:simplePos x="0" y="0"/>
-                <wp:positionH relativeFrom="column">
-                  <wp:posOffset>4038600</wp:posOffset>
-                </wp:positionH>
-                <wp:positionV relativeFrom="paragraph">
-                  <wp:posOffset>699770</wp:posOffset>
-                </wp:positionV>
-                <wp:extent cx="777240" cy="285115"/>
-                <wp:effectExtent l="0" t="342900" r="22860" b="19685"/>
-                <wp:wrapNone/>
-                <wp:docPr id="24" name="Rectangular Callout 24"/>
-                <wp:cNvGraphicFramePr/>
-                <a:graphic xmlns:a="http://schemas.openxmlformats.org/drawingml/2006/main">
-                  <a:graphicData uri="http://schemas.microsoft.com/office/word/2010/wordprocessingShape">
-                    <wps:wsp>
-                      <wps:cNvSpPr/>
-                      <wps:spPr>
-                        <a:xfrm>
-                          <a:off x="0" y="0"/>
-                          <a:ext cx="777240" cy="285115"/>
-                        </a:xfrm>
-                        <a:prstGeom prst="wedgeRectCallout">
-                          <a:avLst>
-                            <a:gd name="adj1" fmla="val 4352"/>
-                            <a:gd name="adj2" fmla="val -165278"/>
-                          </a:avLst>
-                        </a:prstGeom>
-                        <a:ln w="12700"/>
-                      </wps:spPr>
-                      <wps:style>
-                        <a:lnRef idx="2">
-                          <a:schemeClr val="accent1">
-                            <a:shade val="50000"/>
-                          </a:schemeClr>
-                        </a:lnRef>
-                        <a:fillRef idx="1">
-                          <a:schemeClr val="accent1"/>
-                        </a:fillRef>
-                        <a:effectRef idx="0">
-                          <a:schemeClr val="accent1"/>
-                        </a:effectRef>
-                        <a:fontRef idx="minor">
-                          <a:schemeClr val="lt1"/>
-                        </a:fontRef>
-                      </wps:style>
-                      <wps:txbx>
-                        <w:txbxContent>
-                          <w:p>
-                            <w:pPr>
-                              <w:jc w:val="center"/>
-                              <w:rPr>
-                                <w:rFonts w:ascii="Tahoma" w:hAnsi="Tahoma" w:cs="Tahoma"/>
-                                <w:sz w:val="20"/>
-                                <w:szCs w:val="20"/>
-                              </w:rPr>
-                            </w:pPr>
-                            <w:r>
-                              <w:rPr>
-                                <w:rFonts w:ascii="Tahoma" w:hAnsi="Tahoma" w:cs="Tahoma"/>
-                                <w:sz w:val="20"/>
-                                <w:szCs w:val="20"/>
-                              </w:rPr>
-                              <w:t>Exit app</w:t>
-                            </w:r>
-                          </w:p>
-                        </w:txbxContent>
-                      </wps:txbx>
-                      <wps:bodyPr rot="0" spcFirstLastPara="0" vertOverflow="overflow" horzOverflow="overflow" vert="horz" wrap="square" lIns="91440" tIns="45720" rIns="91440" bIns="45720" numCol="1" spcCol="0" rtlCol="0" fromWordArt="0" anchor="ctr" anchorCtr="0" forceAA="0" compatLnSpc="1">
-                        <a:prstTxWarp prst="textNoShape">
-                          <a:avLst/>
-                        </a:prstTxWarp>
-                        <a:noAutofit/>
-                      </wps:bodyPr>
-                    </wps:wsp>
-                  </a:graphicData>
-                </a:graphic>
-                <wp14:sizeRelH relativeFrom="margin">
-                  <wp14:pctWidth>0</wp14:pctWidth>
-                </wp14:sizeRelH>
-              </wp:anchor>
-            </w:drawing>
-          </mc:Choice>
-          <mc:Fallback>
-            <w:pict>
-              <v:shape id="Rectangular Callout 24" o:spid="_x0000_s1036" type="#_x0000_t61" style="position:absolute;margin-left:318pt;margin-top:55.1pt;width:61.2pt;height:22.45pt;z-index:251677696;visibility:visible;mso-wrap-style:square;mso-width-percent:0;mso-wrap-distance-left:9pt;mso-wrap-distance-top:0;mso-wrap-distance-right:9pt;mso-wrap-distance-bottom:0;mso-position-horizontal:absolute;mso-position-horizontal-relative:text;mso-position-vertical:absolute;mso-position-vertical-relative:text;mso-width-percent:0;mso-width-relative:margin;v-text-anchor:middle" o:gfxdata="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" adj="11740,-24900" fillcolor="#4f81bd [3204]" strokecolor="#243f60 [1604]" strokeweight="1pt">
-                <v:textbox>
-                  <w:txbxContent>
-                    <w:p>
-                      <w:pPr>
-                        <w:jc w:val="center"/>
-                        <w:rPr>
-                          <w:rFonts w:ascii="Tahoma" w:hAnsi="Tahoma" w:cs="Tahoma"/>
-                          <w:sz w:val="20"/>
-                          <w:szCs w:val="20"/>
-                        </w:rPr>
-                      </w:pPr>
-                      <w:r>
-                        <w:rPr>
-                          <w:rFonts w:ascii="Tahoma" w:hAnsi="Tahoma" w:cs="Tahoma"/>
-                          <w:sz w:val="20"/>
-                          <w:szCs w:val="20"/>
-                        </w:rPr>
-                        <w:t>Exit app</w:t>
-                      </w:r>
-                    </w:p>
-                  </w:txbxContent>
-                </v:textbox>
-              </v:shape>
-            </w:pict>
-          </mc:Fallback>
-        </mc:AlternateContent>
-      </w:r>
-      <w:r>
-        <w:rPr>
-          <w:rFonts w:ascii="Arial" w:hAnsi="Arial" w:cs="Arial"/>
-          <w:noProof/>
-        </w:rPr>
         <w:drawing>
-          <wp:inline distT="0" distB="0" distL="0" distR="0" wp14:anchorId="5560FA72" wp14:editId="0474D21E">
-            <wp:extent cx="5000625" cy="1374218"/>
+          <wp:inline distT="0" distB="0" distL="0" distR="0">
+            <wp:extent cx="5492587" cy="1419225"/>
             <wp:effectExtent l="0" t="0" r="0" b="0"/>
-            <wp:docPr id="11" name="Picture 11"/>
+            <wp:docPr id="2" name="Picture 2"/>
             <wp:cNvGraphicFramePr>
               <a:graphicFrameLocks xmlns:a="http://schemas.openxmlformats.org/drawingml/2006/main" noChangeAspect="1"/>
             </wp:cNvGraphicFramePr>
@@ -2684,7 +2851,7 @@
               <a:graphicData uri="http://schemas.openxmlformats.org/drawingml/2006/picture">
                 <pic:pic xmlns:pic="http://schemas.openxmlformats.org/drawingml/2006/picture">
                   <pic:nvPicPr>
-                    <pic:cNvPr id="0" name="Picture 4"/>
+                    <pic:cNvPr id="0" name="Picture 1"/>
                     <pic:cNvPicPr>
                       <a:picLocks noChangeAspect="1" noChangeArrowheads="1"/>
                     </pic:cNvPicPr>
@@ -2705,7 +2872,7 @@
                   <pic:spPr bwMode="auto">
                     <a:xfrm>
                       <a:off x="0" y="0"/>
-                      <a:ext cx="5000625" cy="1374218"/>
+                      <a:ext cx="5495593" cy="1420002"/>
                     </a:xfrm>
                     <a:prstGeom prst="rect">
                       <a:avLst/>
@@ -2806,103 +2973,60 @@
           <w:rFonts w:ascii="Arial" w:hAnsi="Arial" w:cs="Arial"/>
         </w:rPr>
       </w:pPr>
-      <w:r>
-        <w:rPr>
-          <w:rFonts w:ascii="Arial" w:hAnsi="Arial" w:cs="Arial"/>
-          <w:u w:val="single"/>
-        </w:rPr>
-        <w:t>Open data from file</w:t>
-      </w:r>
-      <w:r>
-        <w:rPr>
-          <w:rFonts w:ascii="Arial" w:hAnsi="Arial" w:cs="Arial"/>
-        </w:rPr>
-        <w:t xml:space="preserve">: </w:t>
-      </w:r>
-      <w:r>
-        <w:rPr>
-          <w:rFonts w:ascii="Arial" w:hAnsi="Arial" w:cs="Arial"/>
-        </w:rPr>
-        <w:t>U</w:t>
-      </w:r>
-      <w:r>
-        <w:rPr>
-          <w:rFonts w:ascii="Arial" w:hAnsi="Arial" w:cs="Arial"/>
-        </w:rPr>
-        <w:t>ser</w:t>
-      </w:r>
-      <w:r>
-        <w:rPr>
-          <w:rFonts w:ascii="Arial" w:hAnsi="Arial" w:cs="Arial"/>
-        </w:rPr>
-        <w:t>s</w:t>
-      </w:r>
-      <w:r>
-        <w:rPr>
-          <w:rFonts w:ascii="Arial" w:hAnsi="Arial" w:cs="Arial"/>
-        </w:rPr>
-        <w:t xml:space="preserve"> will have a popup </w:t>
-      </w:r>
-      <w:r>
-        <w:rPr>
-          <w:rFonts w:ascii="Arial" w:hAnsi="Arial" w:cs="Arial"/>
-        </w:rPr>
-        <w:t xml:space="preserve">‘Open file </w:t>
-      </w:r>
-      <w:r>
-        <w:rPr>
-          <w:rFonts w:ascii="Arial" w:hAnsi="Arial" w:cs="Arial"/>
-        </w:rPr>
-        <w:t>dialog</w:t>
-      </w:r>
-      <w:r>
-        <w:rPr>
-          <w:rFonts w:ascii="Arial" w:hAnsi="Arial" w:cs="Arial"/>
-        </w:rPr>
-        <w:t>’</w:t>
-      </w:r>
-      <w:r>
-        <w:rPr>
-          <w:rFonts w:ascii="Arial" w:hAnsi="Arial" w:cs="Arial"/>
-        </w:rPr>
-        <w:t xml:space="preserve"> to choose data file. I</w:t>
-      </w:r>
-      <w:r>
-        <w:rPr>
-          <w:rFonts w:ascii="Arial" w:hAnsi="Arial" w:cs="Arial"/>
-        </w:rPr>
-        <w:t>f there is unsaved change, user</w:t>
-      </w:r>
-      <w:r>
-        <w:rPr>
-          <w:rFonts w:ascii="Arial" w:hAnsi="Arial" w:cs="Arial"/>
-        </w:rPr>
-        <w:t>s</w:t>
-      </w:r>
-      <w:r>
-        <w:rPr>
-          <w:rFonts w:ascii="Arial" w:hAnsi="Arial" w:cs="Arial"/>
-        </w:rPr>
-        <w:t xml:space="preserve"> will be prompted to save.</w:t>
-      </w:r>
     </w:p>
     <w:p>
       <w:pPr>
         <w:rPr>
           <w:rFonts w:ascii="Arial" w:hAnsi="Arial" w:cs="Arial"/>
-          <w:noProof/>
         </w:rPr>
       </w:pPr>
       <w:r>
         <w:rPr>
           <w:rFonts w:ascii="Arial" w:hAnsi="Arial" w:cs="Arial"/>
+          <w:u w:val="single"/>
+        </w:rPr>
+        <w:t>New data</w:t>
+      </w:r>
+      <w:r>
+        <w:rPr>
+          <w:rFonts w:ascii="Arial" w:hAnsi="Arial" w:cs="Arial"/>
+        </w:rPr>
+        <w:t>: To start new data. Current scene will be erased.</w:t>
+      </w:r>
+      <w:r>
+        <w:rPr>
+          <w:rFonts w:ascii="Arial" w:hAnsi="Arial" w:cs="Arial"/>
+        </w:rPr>
+        <w:t xml:space="preserve"> </w:t>
+      </w:r>
+      <w:r>
+        <w:rPr>
+          <w:rFonts w:ascii="Arial" w:hAnsi="Arial" w:cs="Arial"/>
+        </w:rPr>
+        <w:t>If there is unsaved change, users will be prompted to save</w:t>
+      </w:r>
+      <w:r>
+        <w:rPr>
+          <w:rFonts w:ascii="Arial" w:hAnsi="Arial" w:cs="Arial"/>
+        </w:rPr>
+        <w:t>.</w:t>
+      </w:r>
+      <w:r>
+        <w:rPr>
+          <w:rFonts w:ascii="Arial" w:hAnsi="Arial" w:cs="Arial"/>
+        </w:rPr>
+        <w:br/>
+      </w:r>
+      <w:r>
+        <w:rPr>
+          <w:rFonts w:ascii="Arial" w:hAnsi="Arial" w:cs="Arial"/>
           <w:noProof/>
         </w:rPr>
         <w:drawing>
-          <wp:inline distT="0" distB="0" distL="0" distR="0" wp14:anchorId="10AD6F31" wp14:editId="688F574E">
-            <wp:extent cx="4200525" cy="2379811"/>
-            <wp:effectExtent l="0" t="0" r="0" b="1905"/>
-            <wp:docPr id="30" name="Picture 30"/>
+          <wp:inline distT="0" distB="0" distL="0" distR="0" wp14:anchorId="6B779D64" wp14:editId="66DE047B">
+            <wp:extent cx="2895238" cy="1533333"/>
+            <wp:effectExtent l="0" t="0" r="635" b="0"/>
+            <wp:docPr id="32" name="Picture 32"/>
             <wp:cNvGraphicFramePr>
               <a:graphicFrameLocks xmlns:a="http://schemas.openxmlformats.org/drawingml/2006/main" noChangeAspect="1"/>
             </wp:cNvGraphicFramePr>
@@ -2922,7 +3046,7 @@
                   <pic:spPr>
                     <a:xfrm>
                       <a:off x="0" y="0"/>
-                      <a:ext cx="4206784" cy="2383357"/>
+                      <a:ext cx="2895238" cy="1533333"/>
                     </a:xfrm>
                     <a:prstGeom prst="rect">
                       <a:avLst/>
@@ -2934,13 +3058,6 @@
           </wp:inline>
         </w:drawing>
       </w:r>
-      <w:r>
-        <w:rPr>
-          <w:rFonts w:ascii="Arial" w:hAnsi="Arial" w:cs="Arial"/>
-          <w:noProof/>
-        </w:rPr>
-        <w:t xml:space="preserve"> </w:t>
-      </w:r>
     </w:p>
     <w:p>
       <w:pPr>
@@ -2952,165 +3069,99 @@
       <w:r>
         <w:rPr>
           <w:rFonts w:ascii="Arial" w:hAnsi="Arial" w:cs="Arial"/>
-          <w:noProof/>
           <w:u w:val="single"/>
         </w:rPr>
         <w:lastRenderedPageBreak/>
-        <w:t>Save data into file</w:t>
-      </w:r>
-      <w:r>
-        <w:rPr>
-          <w:rFonts w:ascii="Arial" w:hAnsi="Arial" w:cs="Arial"/>
-          <w:noProof/>
-        </w:rPr>
-        <w:t>: T</w:t>
-      </w:r>
-      <w:r>
-        <w:rPr>
-          <w:rFonts w:ascii="Arial" w:hAnsi="Arial" w:cs="Arial"/>
-          <w:noProof/>
-        </w:rPr>
-        <w:t xml:space="preserve">o save current </w:t>
-      </w:r>
-      <w:r>
-        <w:rPr>
-          <w:rFonts w:ascii="Arial" w:hAnsi="Arial" w:cs="Arial"/>
-          <w:noProof/>
-        </w:rPr>
-        <w:t>data into the opening data file. I</w:t>
-      </w:r>
-      <w:r>
-        <w:rPr>
-          <w:rFonts w:ascii="Arial" w:hAnsi="Arial" w:cs="Arial"/>
-          <w:noProof/>
-        </w:rPr>
-        <w:t xml:space="preserve">f data is created </w:t>
-      </w:r>
-      <w:r>
-        <w:rPr>
-          <w:rFonts w:ascii="Arial" w:hAnsi="Arial" w:cs="Arial"/>
-          <w:noProof/>
-        </w:rPr>
-        <w:t xml:space="preserve">as </w:t>
-      </w:r>
-      <w:r>
-        <w:rPr>
-          <w:rFonts w:ascii="Arial" w:hAnsi="Arial" w:cs="Arial"/>
-          <w:noProof/>
-        </w:rPr>
-        <w:t>new, user</w:t>
-      </w:r>
-      <w:r>
-        <w:rPr>
-          <w:rFonts w:ascii="Arial" w:hAnsi="Arial" w:cs="Arial"/>
-          <w:noProof/>
+        <w:t>Open data from file</w:t>
+      </w:r>
+      <w:r>
+        <w:rPr>
+          <w:rFonts w:ascii="Arial" w:hAnsi="Arial" w:cs="Arial"/>
+        </w:rPr>
+        <w:t xml:space="preserve">: </w:t>
+      </w:r>
+      <w:r>
+        <w:rPr>
+          <w:rFonts w:ascii="Arial" w:hAnsi="Arial" w:cs="Arial"/>
+        </w:rPr>
+        <w:t>U</w:t>
+      </w:r>
+      <w:r>
+        <w:rPr>
+          <w:rFonts w:ascii="Arial" w:hAnsi="Arial" w:cs="Arial"/>
+        </w:rPr>
+        <w:t>ser</w:t>
+      </w:r>
+      <w:r>
+        <w:rPr>
+          <w:rFonts w:ascii="Arial" w:hAnsi="Arial" w:cs="Arial"/>
         </w:rPr>
         <w:t>s</w:t>
       </w:r>
       <w:r>
         <w:rPr>
           <w:rFonts w:ascii="Arial" w:hAnsi="Arial" w:cs="Arial"/>
-          <w:noProof/>
-        </w:rPr>
-        <w:t xml:space="preserve"> will be prompted with Save file dialog.</w:t>
-      </w:r>
-    </w:p>
-    <w:p>
-      <w:pPr>
-        <w:rPr>
-          <w:rFonts w:ascii="Arial" w:hAnsi="Arial" w:cs="Arial"/>
-          <w:noProof/>
-        </w:rPr>
-      </w:pPr>
-      <w:r>
-        <w:rPr>
-          <w:rFonts w:ascii="Arial" w:hAnsi="Arial" w:cs="Arial"/>
-          <w:noProof/>
-          <w:u w:val="single"/>
-        </w:rPr>
-        <w:t>Save data into another file</w:t>
-      </w:r>
-      <w:r>
-        <w:rPr>
-          <w:rFonts w:ascii="Arial" w:hAnsi="Arial" w:cs="Arial"/>
-          <w:noProof/>
-        </w:rPr>
-        <w:t>:</w:t>
-      </w:r>
-      <w:r>
-        <w:rPr>
-          <w:rFonts w:ascii="Arial" w:hAnsi="Arial" w:cs="Arial"/>
-          <w:noProof/>
-        </w:rPr>
-        <w:t xml:space="preserve"> T</w:t>
-      </w:r>
-      <w:r>
-        <w:rPr>
-          <w:rFonts w:ascii="Arial" w:hAnsi="Arial" w:cs="Arial"/>
-          <w:noProof/>
-        </w:rPr>
-        <w:t>o allow user</w:t>
-      </w:r>
-      <w:r>
-        <w:rPr>
-          <w:rFonts w:ascii="Arial" w:hAnsi="Arial" w:cs="Arial"/>
-          <w:noProof/>
+        </w:rPr>
+        <w:t xml:space="preserve"> will have a popup </w:t>
+      </w:r>
+      <w:r>
+        <w:rPr>
+          <w:rFonts w:ascii="Arial" w:hAnsi="Arial" w:cs="Arial"/>
+        </w:rPr>
+        <w:t xml:space="preserve">‘Open file </w:t>
+      </w:r>
+      <w:r>
+        <w:rPr>
+          <w:rFonts w:ascii="Arial" w:hAnsi="Arial" w:cs="Arial"/>
+        </w:rPr>
+        <w:t>dialog</w:t>
+      </w:r>
+      <w:r>
+        <w:rPr>
+          <w:rFonts w:ascii="Arial" w:hAnsi="Arial" w:cs="Arial"/>
+        </w:rPr>
+        <w:t>’</w:t>
+      </w:r>
+      <w:r>
+        <w:rPr>
+          <w:rFonts w:ascii="Arial" w:hAnsi="Arial" w:cs="Arial"/>
+        </w:rPr>
+        <w:t xml:space="preserve"> to choose data file. I</w:t>
+      </w:r>
+      <w:r>
+        <w:rPr>
+          <w:rFonts w:ascii="Arial" w:hAnsi="Arial" w:cs="Arial"/>
+        </w:rPr>
+        <w:t>f there is unsaved change, user</w:t>
+      </w:r>
+      <w:r>
+        <w:rPr>
+          <w:rFonts w:ascii="Arial" w:hAnsi="Arial" w:cs="Arial"/>
         </w:rPr>
         <w:t>s</w:t>
       </w:r>
       <w:r>
         <w:rPr>
           <w:rFonts w:ascii="Arial" w:hAnsi="Arial" w:cs="Arial"/>
-          <w:noProof/>
-        </w:rPr>
-        <w:t xml:space="preserve"> to save cur</w:t>
-      </w:r>
-      <w:r>
-        <w:rPr>
-          <w:rFonts w:ascii="Arial" w:hAnsi="Arial" w:cs="Arial"/>
-          <w:noProof/>
-        </w:rPr>
-        <w:t>rent data into a different file. U</w:t>
-      </w:r>
-      <w:r>
-        <w:rPr>
-          <w:rFonts w:ascii="Arial" w:hAnsi="Arial" w:cs="Arial"/>
-          <w:noProof/>
-        </w:rPr>
-        <w:t>ser will be</w:t>
-      </w:r>
-      <w:r>
-        <w:rPr>
-          <w:rFonts w:ascii="Arial" w:hAnsi="Arial" w:cs="Arial"/>
-          <w:noProof/>
-        </w:rPr>
-        <w:t xml:space="preserve"> prompted with Save file dialog</w:t>
-      </w:r>
-      <w:r>
-        <w:rPr>
-          <w:rFonts w:ascii="Arial" w:hAnsi="Arial" w:cs="Arial"/>
-          <w:noProof/>
-        </w:rPr>
-        <w:t>.</w:t>
-      </w:r>
-    </w:p>
-    <w:p>
-      <w:pPr>
-        <w:rPr>
-          <w:rFonts w:ascii="Arial" w:hAnsi="Arial" w:cs="Arial"/>
-          <w:noProof/>
-        </w:rPr>
-      </w:pPr>
+        </w:rPr>
+        <w:t xml:space="preserve"> will be prompted to save.</w:t>
+      </w:r>
+      <w:r>
+        <w:rPr>
+          <w:rFonts w:ascii="Arial" w:hAnsi="Arial" w:cs="Arial"/>
+        </w:rPr>
+        <w:br/>
+      </w:r>
       <w:r>
         <w:rPr>
           <w:rFonts w:ascii="Arial" w:hAnsi="Arial" w:cs="Arial"/>
           <w:noProof/>
         </w:rPr>
         <w:drawing>
-          <wp:inline distT="0" distB="0" distL="0" distR="0" wp14:anchorId="5E15477E" wp14:editId="716485C9">
-            <wp:extent cx="4333875" cy="2455361"/>
-            <wp:effectExtent l="0" t="0" r="0" b="2540"/>
-            <wp:docPr id="31" name="Picture 31"/>
+          <wp:inline distT="0" distB="0" distL="0" distR="0" wp14:anchorId="10AD6F31" wp14:editId="688F574E">
+            <wp:extent cx="4200525" cy="2379811"/>
+            <wp:effectExtent l="0" t="0" r="0" b="1905"/>
+            <wp:docPr id="30" name="Picture 30"/>
             <wp:cNvGraphicFramePr>
               <a:graphicFrameLocks xmlns:a="http://schemas.openxmlformats.org/drawingml/2006/main" noChangeAspect="1"/>
             </wp:cNvGraphicFramePr>
@@ -3130,7 +3181,7 @@
                   <pic:spPr>
                     <a:xfrm>
                       <a:off x="0" y="0"/>
-                      <a:ext cx="4338306" cy="2457872"/>
+                      <a:ext cx="4206784" cy="2383357"/>
                     </a:xfrm>
                     <a:prstGeom prst="rect">
                       <a:avLst/>
@@ -3142,59 +3193,21 @@
           </wp:inline>
         </w:drawing>
       </w:r>
+      <w:r>
+        <w:rPr>
+          <w:rFonts w:ascii="Arial" w:hAnsi="Arial" w:cs="Arial"/>
+          <w:noProof/>
+        </w:rPr>
+        <w:t xml:space="preserve"> </w:t>
+      </w:r>
     </w:p>
     <w:p>
       <w:pPr>
         <w:rPr>
           <w:rFonts w:ascii="Arial" w:hAnsi="Arial" w:cs="Arial"/>
+          <w:noProof/>
         </w:rPr>
       </w:pPr>
-      <w:r>
-        <w:rPr>
-          <w:rFonts w:ascii="Arial" w:hAnsi="Arial" w:cs="Arial"/>
-          <w:noProof/>
-          <w:u w:val="single"/>
-        </w:rPr>
-        <w:t>Exit app</w:t>
-      </w:r>
-      <w:r>
-        <w:rPr>
-          <w:rFonts w:ascii="Arial" w:hAnsi="Arial" w:cs="Arial"/>
-          <w:noProof/>
-        </w:rPr>
-        <w:t>: Terminate the app.</w:t>
-      </w:r>
-      <w:r>
-        <w:rPr>
-          <w:rFonts w:ascii="Arial" w:hAnsi="Arial" w:cs="Arial"/>
-          <w:noProof/>
-        </w:rPr>
-        <w:t xml:space="preserve"> </w:t>
-      </w:r>
-      <w:r>
-        <w:rPr>
-          <w:rFonts w:ascii="Arial" w:hAnsi="Arial" w:cs="Arial"/>
-        </w:rPr>
-        <w:t>I</w:t>
-      </w:r>
-      <w:r>
-        <w:rPr>
-          <w:rFonts w:ascii="Arial" w:hAnsi="Arial" w:cs="Arial"/>
-        </w:rPr>
-        <w:t>f there is unsaved change, user</w:t>
-      </w:r>
-      <w:r>
-        <w:rPr>
-          <w:rFonts w:ascii="Arial" w:hAnsi="Arial" w:cs="Arial"/>
-        </w:rPr>
-        <w:t>s</w:t>
-      </w:r>
-      <w:r>
-        <w:rPr>
-          <w:rFonts w:ascii="Arial" w:hAnsi="Arial" w:cs="Arial"/>
-        </w:rPr>
-        <w:t xml:space="preserve"> will be prompted to save.</w:t>
-      </w:r>
     </w:p>
     <w:p>
       <w:pPr>
@@ -3207,12 +3220,83 @@
         <w:rPr>
           <w:rFonts w:ascii="Arial" w:hAnsi="Arial" w:cs="Arial"/>
           <w:noProof/>
+          <w:u w:val="single"/>
+        </w:rPr>
+        <w:t>Save data into file</w:t>
+      </w:r>
+      <w:r>
+        <w:rPr>
+          <w:rFonts w:ascii="Arial" w:hAnsi="Arial" w:cs="Arial"/>
+          <w:noProof/>
+        </w:rPr>
+        <w:t>: T</w:t>
+      </w:r>
+      <w:r>
+        <w:rPr>
+          <w:rFonts w:ascii="Arial" w:hAnsi="Arial" w:cs="Arial"/>
+          <w:noProof/>
+        </w:rPr>
+        <w:t xml:space="preserve">o save current </w:t>
+      </w:r>
+      <w:r>
+        <w:rPr>
+          <w:rFonts w:ascii="Arial" w:hAnsi="Arial" w:cs="Arial"/>
+          <w:noProof/>
+        </w:rPr>
+        <w:t>data into the opening data file. I</w:t>
+      </w:r>
+      <w:r>
+        <w:rPr>
+          <w:rFonts w:ascii="Arial" w:hAnsi="Arial" w:cs="Arial"/>
+          <w:noProof/>
+        </w:rPr>
+        <w:t xml:space="preserve">f data is created </w:t>
+      </w:r>
+      <w:r>
+        <w:rPr>
+          <w:rFonts w:ascii="Arial" w:hAnsi="Arial" w:cs="Arial"/>
+          <w:noProof/>
+        </w:rPr>
+        <w:t xml:space="preserve">as </w:t>
+      </w:r>
+      <w:r>
+        <w:rPr>
+          <w:rFonts w:ascii="Arial" w:hAnsi="Arial" w:cs="Arial"/>
+          <w:noProof/>
+        </w:rPr>
+        <w:t>new, user</w:t>
+      </w:r>
+      <w:r>
+        <w:rPr>
+          <w:rFonts w:ascii="Arial" w:hAnsi="Arial" w:cs="Arial"/>
+          <w:noProof/>
+        </w:rPr>
+        <w:t>s</w:t>
+      </w:r>
+      <w:r>
+        <w:rPr>
+          <w:rFonts w:ascii="Arial" w:hAnsi="Arial" w:cs="Arial"/>
+          <w:noProof/>
+        </w:rPr>
+        <w:t xml:space="preserve"> will be prompted with Save file dialog.</w:t>
+      </w:r>
+      <w:r>
+        <w:rPr>
+          <w:rFonts w:ascii="Arial" w:hAnsi="Arial" w:cs="Arial"/>
+          <w:noProof/>
+        </w:rPr>
+        <w:br/>
+      </w:r>
+      <w:r>
+        <w:rPr>
+          <w:rFonts w:ascii="Arial" w:hAnsi="Arial" w:cs="Arial"/>
+          <w:noProof/>
         </w:rPr>
         <w:drawing>
-          <wp:inline distT="0" distB="0" distL="0" distR="0" wp14:anchorId="386D6821" wp14:editId="58409A6B">
-            <wp:extent cx="2895238" cy="1533333"/>
-            <wp:effectExtent l="0" t="0" r="635" b="0"/>
-            <wp:docPr id="32" name="Picture 32"/>
+          <wp:inline distT="0" distB="0" distL="0" distR="0" wp14:anchorId="3DD00A19" wp14:editId="71202B42">
+            <wp:extent cx="4333875" cy="2455361"/>
+            <wp:effectExtent l="0" t="0" r="0" b="2540"/>
+            <wp:docPr id="31" name="Picture 31"/>
             <wp:cNvGraphicFramePr>
               <a:graphicFrameLocks xmlns:a="http://schemas.openxmlformats.org/drawingml/2006/main" noChangeAspect="1"/>
             </wp:cNvGraphicFramePr>
@@ -3232,7 +3316,7 @@
                   <pic:spPr>
                     <a:xfrm>
                       <a:off x="0" y="0"/>
-                      <a:ext cx="2895238" cy="1533333"/>
+                      <a:ext cx="4338306" cy="2457872"/>
                     </a:xfrm>
                     <a:prstGeom prst="rect">
                       <a:avLst/>
@@ -3245,7 +3329,161 @@
         </w:drawing>
       </w:r>
     </w:p>
-    <w:bookmarkEnd w:id="0"/>
+    <w:p>
+      <w:pPr>
+        <w:rPr>
+          <w:rFonts w:ascii="Arial" w:hAnsi="Arial" w:cs="Arial"/>
+          <w:noProof/>
+        </w:rPr>
+      </w:pPr>
+    </w:p>
+    <w:p>
+      <w:pPr>
+        <w:rPr>
+          <w:rFonts w:ascii="Arial" w:hAnsi="Arial" w:cs="Arial"/>
+          <w:noProof/>
+        </w:rPr>
+      </w:pPr>
+      <w:r>
+        <w:rPr>
+          <w:rFonts w:ascii="Arial" w:hAnsi="Arial" w:cs="Arial"/>
+          <w:noProof/>
+          <w:u w:val="single"/>
+        </w:rPr>
+        <w:t>Save data into another file</w:t>
+      </w:r>
+      <w:r>
+        <w:rPr>
+          <w:rFonts w:ascii="Arial" w:hAnsi="Arial" w:cs="Arial"/>
+          <w:noProof/>
+        </w:rPr>
+        <w:t>:</w:t>
+      </w:r>
+      <w:r>
+        <w:rPr>
+          <w:rFonts w:ascii="Arial" w:hAnsi="Arial" w:cs="Arial"/>
+          <w:noProof/>
+        </w:rPr>
+        <w:t xml:space="preserve"> T</w:t>
+      </w:r>
+      <w:r>
+        <w:rPr>
+          <w:rFonts w:ascii="Arial" w:hAnsi="Arial" w:cs="Arial"/>
+          <w:noProof/>
+        </w:rPr>
+        <w:t>o allow user</w:t>
+      </w:r>
+      <w:r>
+        <w:rPr>
+          <w:rFonts w:ascii="Arial" w:hAnsi="Arial" w:cs="Arial"/>
+          <w:noProof/>
+        </w:rPr>
+        <w:t>s</w:t>
+      </w:r>
+      <w:r>
+        <w:rPr>
+          <w:rFonts w:ascii="Arial" w:hAnsi="Arial" w:cs="Arial"/>
+          <w:noProof/>
+        </w:rPr>
+        <w:t xml:space="preserve"> to save cur</w:t>
+      </w:r>
+      <w:r>
+        <w:rPr>
+          <w:rFonts w:ascii="Arial" w:hAnsi="Arial" w:cs="Arial"/>
+          <w:noProof/>
+        </w:rPr>
+        <w:t>rent data into a different file. U</w:t>
+      </w:r>
+      <w:r>
+        <w:rPr>
+          <w:rFonts w:ascii="Arial" w:hAnsi="Arial" w:cs="Arial"/>
+          <w:noProof/>
+        </w:rPr>
+        <w:t>ser will be</w:t>
+      </w:r>
+      <w:r>
+        <w:rPr>
+          <w:rFonts w:ascii="Arial" w:hAnsi="Arial" w:cs="Arial"/>
+          <w:noProof/>
+        </w:rPr>
+        <w:t xml:space="preserve"> prompted with Save file dialog</w:t>
+      </w:r>
+      <w:r>
+        <w:rPr>
+          <w:rFonts w:ascii="Arial" w:hAnsi="Arial" w:cs="Arial"/>
+          <w:noProof/>
+        </w:rPr>
+        <w:t>.</w:t>
+      </w:r>
+      <w:r>
+        <w:rPr>
+          <w:rFonts w:ascii="Arial" w:hAnsi="Arial" w:cs="Arial"/>
+          <w:noProof/>
+        </w:rPr>
+        <w:br/>
+      </w:r>
+    </w:p>
+    <w:p>
+      <w:pPr>
+        <w:rPr>
+          <w:rFonts w:ascii="Arial" w:hAnsi="Arial" w:cs="Arial"/>
+        </w:rPr>
+      </w:pPr>
+      <w:r>
+        <w:rPr>
+          <w:rFonts w:ascii="Arial" w:hAnsi="Arial" w:cs="Arial"/>
+          <w:noProof/>
+          <w:u w:val="single"/>
+        </w:rPr>
+        <w:t>Exit app</w:t>
+      </w:r>
+      <w:r>
+        <w:rPr>
+          <w:rFonts w:ascii="Arial" w:hAnsi="Arial" w:cs="Arial"/>
+          <w:noProof/>
+        </w:rPr>
+        <w:t>: Terminate the app.</w:t>
+      </w:r>
+      <w:r>
+        <w:rPr>
+          <w:rFonts w:ascii="Arial" w:hAnsi="Arial" w:cs="Arial"/>
+          <w:noProof/>
+        </w:rPr>
+        <w:t xml:space="preserve"> </w:t>
+      </w:r>
+      <w:r>
+        <w:rPr>
+          <w:rFonts w:ascii="Arial" w:hAnsi="Arial" w:cs="Arial"/>
+        </w:rPr>
+        <w:t>I</w:t>
+      </w:r>
+      <w:r>
+        <w:rPr>
+          <w:rFonts w:ascii="Arial" w:hAnsi="Arial" w:cs="Arial"/>
+        </w:rPr>
+        <w:t>f there is unsaved change, user</w:t>
+      </w:r>
+      <w:r>
+        <w:rPr>
+          <w:rFonts w:ascii="Arial" w:hAnsi="Arial" w:cs="Arial"/>
+        </w:rPr>
+        <w:t>s</w:t>
+      </w:r>
+      <w:r>
+        <w:rPr>
+          <w:rFonts w:ascii="Arial" w:hAnsi="Arial" w:cs="Arial"/>
+        </w:rPr>
+        <w:t xml:space="preserve"> will be prompted to save.</w:t>
+      </w:r>
+    </w:p>
+    <w:p>
+      <w:pPr>
+        <w:rPr>
+          <w:rFonts w:ascii="Arial" w:hAnsi="Arial" w:cs="Arial"/>
+          <w:noProof/>
+        </w:rPr>
+      </w:pPr>
+    </w:p>
     <w:p>
       <w:pPr>
         <w:rPr>
@@ -4271,7 +4509,7 @@
 </file>
 
 <file path=customXml/itemProps1.xml><?xml version="1.0" encoding="utf-8"?>
-<ds:datastoreItem xmlns:ds="http://schemas.openxmlformats.org/officeDocument/2006/customXml" ds:itemID="{BDB95D07-9901-465C-A39C-058395958537}">
+<ds:datastoreItem xmlns:ds="http://schemas.openxmlformats.org/officeDocument/2006/customXml" ds:itemID="{BCBCC09C-C75B-4051-BB5A-21E45F9ADCE0}">
   <ds:schemaRefs>
     <ds:schemaRef ds:uri="http://schemas.openxmlformats.org/officeDocument/2006/bibliography"/>
   </ds:schemaRefs>

</xml_diff>